<commit_message>
ajout des derniers tps
</commit_message>
<xml_diff>
--- a/train/IUT_TD_TP_2015.docx
+++ b/train/IUT_TD_TP_2015.docx
@@ -13,6 +13,7 @@
           <w:docPartUnique/>
         </w:docPartObj>
       </w:sdtPr>
+      <w:sdtEndPr/>
       <w:sdtContent>
         <w:p>
           <w:pPr>
@@ -367,6 +368,7 @@
                                   <w:dataBinding w:prefixMappings="xmlns:ns0='http://purl.org/dc/elements/1.1/' xmlns:ns1='http://schemas.openxmlformats.org/package/2006/metadata/core-properties' " w:xpath="/ns1:coreProperties[1]/ns0:creator[1]" w:storeItemID="{6C3C8BC8-F283-45AE-878A-BAB7291924A1}"/>
                                   <w:text/>
                                 </w:sdtPr>
+                                <w:sdtEndPr/>
                                 <w:sdtContent>
                                   <w:p>
                                     <w:pPr>
@@ -413,6 +415,7 @@
                                     <w:dataBinding w:prefixMappings="xmlns:ns0='http://schemas.microsoft.com/office/2006/coverPageProps' " w:xpath="/ns0:CoverPageProperties[1]/ns0:CompanyEmail[1]" w:storeItemID="{55AF091B-3C7A-41E3-B477-F2FDAA23CFDA}"/>
                                     <w:text/>
                                   </w:sdtPr>
+                                  <w:sdtEndPr/>
                                   <w:sdtContent>
                                     <w:r>
                                       <w:rPr>
@@ -658,6 +661,7 @@
                                     <w:dataBinding w:prefixMappings="xmlns:ns0='http://purl.org/dc/elements/1.1/' xmlns:ns1='http://schemas.openxmlformats.org/package/2006/metadata/core-properties' " w:xpath="/ns1:coreProperties[1]/ns0:subject[1]" w:storeItemID="{6C3C8BC8-F283-45AE-878A-BAB7291924A1}"/>
                                     <w:text/>
                                   </w:sdtPr>
+                                  <w:sdtEndPr/>
                                   <w:sdtContent>
                                     <w:r>
                                       <w:rPr>
@@ -1037,7 +1041,11 @@
               </mc:Choice>
               <mc:Fallback>
                 <w:pict>
-                  <v:shape w14:anchorId="7356C6FB" id="Zone de texte 154" o:spid="_x0000_s1027" type="#_x0000_t202" style="position:absolute;margin-left:17.3pt;margin-top:154.95pt;width:8in;height:533.35pt;z-index:251661312;visibility:visible;mso-wrap-style:square;mso-width-percent:941;mso-height-percent:0;mso-wrap-distance-left:9pt;mso-wrap-distance-top:0;mso-wrap-distance-right:9pt;mso-wrap-distance-bottom:0;mso-position-horizontal:absolute;mso-position-horizontal-relative:page;mso-position-vertical:absolute;mso-position-vertical-relative:page;mso-width-percent:941;mso-height-percent:0;mso-width-relative:page;mso-height-relative:page;v-text-anchor:bottom" o:gfxdata="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" filled="f" stroked="f" strokeweight=".5pt">
+                  <v:shapetype w14:anchorId="7356C6FB" id="_x0000_t202" coordsize="21600,21600" o:spt="202" path="m,l,21600r21600,l21600,xe">
+                    <v:stroke joinstyle="miter"/>
+                    <v:path gradientshapeok="t" o:connecttype="rect"/>
+                  </v:shapetype>
+                  <v:shape id="Zone de texte 154" o:spid="_x0000_s1027" type="#_x0000_t202" style="position:absolute;margin-left:17.3pt;margin-top:154.95pt;width:8in;height:533.35pt;z-index:251661312;visibility:visible;mso-wrap-style:square;mso-width-percent:941;mso-height-percent:0;mso-wrap-distance-left:9pt;mso-wrap-distance-top:0;mso-wrap-distance-right:9pt;mso-wrap-distance-bottom:0;mso-position-horizontal:absolute;mso-position-horizontal-relative:page;mso-position-vertical:absolute;mso-position-vertical-relative:page;mso-width-percent:941;mso-height-percent:0;mso-width-relative:page;mso-height-relative:page;v-text-anchor:bottom" o:gfxdata="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" filled="f" stroked="f" strokeweight=".5pt">
                     <v:textbox inset="126pt,0,54pt,0">
                       <w:txbxContent>
                         <w:p>
@@ -1086,6 +1094,7 @@
                               <w:dataBinding w:prefixMappings="xmlns:ns0='http://purl.org/dc/elements/1.1/' xmlns:ns1='http://schemas.openxmlformats.org/package/2006/metadata/core-properties' " w:xpath="/ns1:coreProperties[1]/ns0:subject[1]" w:storeItemID="{6C3C8BC8-F283-45AE-878A-BAB7291924A1}"/>
                               <w:text/>
                             </w:sdtPr>
+                            <w:sdtEndPr/>
                             <w:sdtContent>
                               <w:r>
                                 <w:rPr>
@@ -5944,17 +5953,8 @@
                 <w:smallCaps/>
                 <w:color w:val="404040" w:themeColor="text1" w:themeTint="BF"/>
               </w:rPr>
-              <w:t>td /</w:t>
+              <w:t>td /tp</w:t>
             </w:r>
-            <w:proofErr w:type="spellStart"/>
-            <w:r>
-              <w:rPr>
-                <w:smallCaps/>
-                <w:color w:val="404040" w:themeColor="text1" w:themeTint="BF"/>
-              </w:rPr>
-              <w:t>tp</w:t>
-            </w:r>
-            <w:proofErr w:type="spellEnd"/>
           </w:p>
         </w:tc>
         <w:tc>
@@ -6023,17 +6023,8 @@
                 <w:smallCaps/>
                 <w:color w:val="404040" w:themeColor="text1" w:themeTint="BF"/>
               </w:rPr>
-              <w:t xml:space="preserve">0 - </w:t>
+              <w:t>0 - Github</w:t>
             </w:r>
-            <w:proofErr w:type="spellStart"/>
-            <w:r>
-              <w:rPr>
-                <w:smallCaps/>
-                <w:color w:val="404040" w:themeColor="text1" w:themeTint="BF"/>
-              </w:rPr>
-              <w:t>Github</w:t>
-            </w:r>
-            <w:proofErr w:type="spellEnd"/>
           </w:p>
         </w:tc>
         <w:tc>
@@ -6535,14 +6526,12 @@
       <w:r>
         <w:t xml:space="preserve"> de créer un compte </w:t>
       </w:r>
-      <w:proofErr w:type="spellStart"/>
       <w:r>
         <w:rPr>
           <w:b/>
         </w:rPr>
         <w:t>GitHub</w:t>
       </w:r>
-      <w:proofErr w:type="spellEnd"/>
       <w:r>
         <w:t xml:space="preserve"> (</w:t>
       </w:r>
@@ -6599,14 +6588,12 @@
       <w:r>
         <w:t xml:space="preserve">La documentation de </w:t>
       </w:r>
-      <w:proofErr w:type="spellStart"/>
       <w:r>
         <w:rPr>
           <w:b/>
         </w:rPr>
         <w:t>GitHub</w:t>
       </w:r>
-      <w:proofErr w:type="spellEnd"/>
       <w:r>
         <w:t xml:space="preserve"> est disponible sur </w:t>
       </w:r>
@@ -6666,14 +6653,12 @@
       <w:r>
         <w:t xml:space="preserve"> et </w:t>
       </w:r>
-      <w:proofErr w:type="spellStart"/>
       <w:r>
         <w:rPr>
           <w:i/>
         </w:rPr>
         <w:t>versionné</w:t>
       </w:r>
-      <w:proofErr w:type="spellEnd"/>
       <w:r>
         <w:t xml:space="preserve"> au même titre que vos travaux.</w:t>
       </w:r>
@@ -6692,7 +6677,6 @@
       <w:r>
         <w:t>La hiérarchie de dossiers (</w:t>
       </w:r>
-      <w:proofErr w:type="spellStart"/>
       <w:r>
         <w:rPr>
           <w:i/>
@@ -6705,7 +6689,6 @@
         </w:rPr>
         <w:t>es</w:t>
       </w:r>
-      <w:proofErr w:type="spellEnd"/>
       <w:r>
         <w:t>) devra être la suivante</w:t>
       </w:r>
@@ -6718,14 +6701,12 @@
       <w:r>
         <w:t xml:space="preserve"> cette hiérarchie, il suffira de </w:t>
       </w:r>
-      <w:proofErr w:type="spellStart"/>
       <w:r>
         <w:rPr>
           <w:i/>
         </w:rPr>
         <w:t>versionner</w:t>
       </w:r>
-      <w:proofErr w:type="spellEnd"/>
       <w:r>
         <w:rPr>
           <w:i/>
@@ -6931,7 +6912,6 @@
           </mc:Fallback>
         </mc:AlternateContent>
       </w:r>
-      <w:proofErr w:type="spellStart"/>
       <w:r>
         <w:rPr>
           <w:b/>
@@ -6939,17 +6919,7 @@
           <w:sz w:val="24"/>
           <w:szCs w:val="24"/>
         </w:rPr>
-        <w:t>Workspace</w:t>
-      </w:r>
-      <w:proofErr w:type="spellEnd"/>
-      <w:r>
-        <w:rPr>
-          <w:b/>
-          <w:i/>
-          <w:sz w:val="24"/>
-          <w:szCs w:val="24"/>
-        </w:rPr>
-        <w:t xml:space="preserve"> Eclipse</w:t>
+        <w:t>Workspace Eclipse</w:t>
       </w:r>
     </w:p>
     <w:p>
@@ -7102,7 +7072,6 @@
       <w:r>
         <w:t xml:space="preserve"> en </w:t>
       </w:r>
-      <w:proofErr w:type="spellStart"/>
       <w:r>
         <w:rPr>
           <w:b/>
@@ -7110,7 +7079,6 @@
         </w:rPr>
         <w:t>JavaDoc</w:t>
       </w:r>
-      <w:proofErr w:type="spellEnd"/>
       <w:r>
         <w:t xml:space="preserve"> et </w:t>
       </w:r>
@@ -7256,7 +7224,6 @@
       <w:r>
         <w:t xml:space="preserve">Tous les TP sont basés sur le même code : chaque TP est donc une amélioration du TP précédent. Sur votre compte </w:t>
       </w:r>
-      <w:proofErr w:type="spellStart"/>
       <w:r>
         <w:rPr>
           <w:b/>
@@ -7264,7 +7231,6 @@
         </w:rPr>
         <w:t>GitHub</w:t>
       </w:r>
-      <w:proofErr w:type="spellEnd"/>
       <w:r>
         <w:t>, il sera inutile de faire un dossier par TP, vous compléterez l’existant</w:t>
       </w:r>
@@ -7374,7 +7340,6 @@
       <w:r>
         <w:t xml:space="preserve"> </w:t>
       </w:r>
-      <w:proofErr w:type="spellStart"/>
       <w:r>
         <w:rPr>
           <w:b/>
@@ -7382,7 +7347,6 @@
         </w:rPr>
         <w:t>edu.iut.app</w:t>
       </w:r>
-      <w:proofErr w:type="spellEnd"/>
       <w:r>
         <w:rPr>
           <w:b/>
@@ -7396,7 +7360,6 @@
       <w:r>
         <w:t xml:space="preserve"> </w:t>
       </w:r>
-      <w:proofErr w:type="spellStart"/>
       <w:r>
         <w:rPr>
           <w:b/>
@@ -7411,7 +7374,6 @@
         </w:rPr>
         <w:t>gui.listeners</w:t>
       </w:r>
-      <w:proofErr w:type="spellEnd"/>
     </w:p>
     <w:p>
       <w:pPr>
@@ -7436,7 +7398,6 @@
       <w:r>
         <w:t xml:space="preserve">interface </w:t>
       </w:r>
-      <w:proofErr w:type="spellStart"/>
       <w:r>
         <w:rPr>
           <w:b/>
@@ -7444,66 +7405,22 @@
         </w:rPr>
         <w:t>IApplicationLogListener</w:t>
       </w:r>
-      <w:proofErr w:type="spellEnd"/>
       <w:r>
         <w:t xml:space="preserve"> ayant une méthode </w:t>
       </w:r>
-      <w:proofErr w:type="spellStart"/>
       <w:r>
         <w:rPr>
           <w:b/>
           <w:i/>
         </w:rPr>
-        <w:t>void</w:t>
-      </w:r>
-      <w:proofErr w:type="spellEnd"/>
+        <w:t>void newMessage(</w:t>
+      </w:r>
       <w:r>
         <w:rPr>
           <w:b/>
           <w:i/>
         </w:rPr>
-        <w:t xml:space="preserve"> </w:t>
-      </w:r>
-      <w:proofErr w:type="spellStart"/>
-      <w:proofErr w:type="gramStart"/>
-      <w:r>
-        <w:rPr>
-          <w:b/>
-          <w:i/>
-        </w:rPr>
-        <w:t>newMessage</w:t>
-      </w:r>
-      <w:proofErr w:type="spellEnd"/>
-      <w:r>
-        <w:rPr>
-          <w:b/>
-          <w:i/>
-        </w:rPr>
-        <w:t>(</w:t>
-      </w:r>
-      <w:proofErr w:type="gramEnd"/>
-      <w:r>
-        <w:rPr>
-          <w:b/>
-          <w:i/>
-        </w:rPr>
-        <w:t xml:space="preserve">String </w:t>
-      </w:r>
-      <w:proofErr w:type="spellStart"/>
-      <w:r>
-        <w:rPr>
-          <w:b/>
-          <w:i/>
-        </w:rPr>
-        <w:t>level</w:t>
-      </w:r>
-      <w:proofErr w:type="spellEnd"/>
-      <w:r>
-        <w:rPr>
-          <w:b/>
-          <w:i/>
-        </w:rPr>
-        <w:t xml:space="preserve">, </w:t>
+        <w:t xml:space="preserve">String level, </w:t>
       </w:r>
       <w:r>
         <w:rPr>
@@ -7527,7 +7444,6 @@
       <w:r>
         <w:t xml:space="preserve"> une interface </w:t>
       </w:r>
-      <w:proofErr w:type="spellStart"/>
       <w:r>
         <w:rPr>
           <w:b/>
@@ -7535,7 +7451,6 @@
         </w:rPr>
         <w:t>IApplicationLog</w:t>
       </w:r>
-      <w:proofErr w:type="spellEnd"/>
       <w:r>
         <w:t xml:space="preserve"> ayant </w:t>
       </w:r>
@@ -7558,46 +7473,12 @@
           <w:i/>
         </w:rPr>
       </w:pPr>
-      <w:proofErr w:type="spellStart"/>
       <w:r>
         <w:rPr>
           <w:b/>
           <w:i/>
         </w:rPr>
-        <w:t>void</w:t>
-      </w:r>
-      <w:proofErr w:type="spellEnd"/>
-      <w:r>
-        <w:rPr>
-          <w:b/>
-          <w:i/>
-        </w:rPr>
-        <w:t xml:space="preserve"> </w:t>
-      </w:r>
-      <w:proofErr w:type="spellStart"/>
-      <w:proofErr w:type="gramStart"/>
-      <w:r>
-        <w:rPr>
-          <w:b/>
-          <w:i/>
-        </w:rPr>
-        <w:t>setMessage</w:t>
-      </w:r>
-      <w:proofErr w:type="spellEnd"/>
-      <w:r>
-        <w:rPr>
-          <w:b/>
-          <w:i/>
-        </w:rPr>
-        <w:t>(</w:t>
-      </w:r>
-      <w:proofErr w:type="gramEnd"/>
-      <w:r>
-        <w:rPr>
-          <w:b/>
-          <w:i/>
-        </w:rPr>
-        <w:t>String message)</w:t>
+        <w:t>void setMessage(String message)</w:t>
       </w:r>
     </w:p>
     <w:p>
@@ -7613,26 +7494,8 @@
           <w:b/>
           <w:i/>
         </w:rPr>
-        <w:t xml:space="preserve">String </w:t>
-      </w:r>
-      <w:proofErr w:type="spellStart"/>
-      <w:proofErr w:type="gramStart"/>
-      <w:r>
-        <w:rPr>
-          <w:b/>
-          <w:i/>
-        </w:rPr>
-        <w:t>getMessage</w:t>
-      </w:r>
-      <w:proofErr w:type="spellEnd"/>
-      <w:r>
-        <w:rPr>
-          <w:b/>
-          <w:i/>
-        </w:rPr>
-        <w:t>()</w:t>
-      </w:r>
-      <w:proofErr w:type="gramEnd"/>
+        <w:t>String getMessage()</w:t>
+      </w:r>
     </w:p>
     <w:p>
       <w:pPr>
@@ -7642,71 +7505,12 @@
           <w:numId w:val="11"/>
         </w:numPr>
       </w:pPr>
-      <w:proofErr w:type="spellStart"/>
       <w:r>
         <w:rPr>
           <w:b/>
           <w:i/>
         </w:rPr>
-        <w:t>void</w:t>
-      </w:r>
-      <w:proofErr w:type="spellEnd"/>
-      <w:r>
-        <w:rPr>
-          <w:b/>
-          <w:i/>
-        </w:rPr>
-        <w:t xml:space="preserve"> </w:t>
-      </w:r>
-      <w:proofErr w:type="spellStart"/>
-      <w:proofErr w:type="gramStart"/>
-      <w:r>
-        <w:rPr>
-          <w:b/>
-          <w:i/>
-        </w:rPr>
-        <w:t>addListener</w:t>
-      </w:r>
-      <w:proofErr w:type="spellEnd"/>
-      <w:r>
-        <w:rPr>
-          <w:b/>
-          <w:i/>
-        </w:rPr>
-        <w:t>(</w:t>
-      </w:r>
-      <w:proofErr w:type="spellStart"/>
-      <w:proofErr w:type="gramEnd"/>
-      <w:r>
-        <w:rPr>
-          <w:b/>
-          <w:i/>
-        </w:rPr>
-        <w:t>IApplicationLogListener</w:t>
-      </w:r>
-      <w:proofErr w:type="spellEnd"/>
-      <w:r>
-        <w:rPr>
-          <w:b/>
-          <w:i/>
-        </w:rPr>
-        <w:t xml:space="preserve"> </w:t>
-      </w:r>
-      <w:proofErr w:type="spellStart"/>
-      <w:r>
-        <w:rPr>
-          <w:b/>
-          <w:i/>
-        </w:rPr>
-        <w:t>listener</w:t>
-      </w:r>
-      <w:proofErr w:type="spellEnd"/>
-      <w:r>
-        <w:rPr>
-          <w:b/>
-          <w:i/>
-        </w:rPr>
-        <w:t>)</w:t>
+        <w:t>void addListener(IApplicationLogListener listener)</w:t>
       </w:r>
     </w:p>
     <w:p>
@@ -7717,46 +7521,12 @@
           <w:numId w:val="11"/>
         </w:numPr>
       </w:pPr>
-      <w:proofErr w:type="spellStart"/>
-      <w:proofErr w:type="gramStart"/>
       <w:r>
         <w:rPr>
           <w:b/>
           <w:i/>
         </w:rPr>
-        <w:t>IApplicationLogListener</w:t>
-      </w:r>
-      <w:proofErr w:type="spellEnd"/>
-      <w:r>
-        <w:rPr>
-          <w:b/>
-          <w:i/>
-        </w:rPr>
-        <w:t>[</w:t>
-      </w:r>
-      <w:proofErr w:type="gramEnd"/>
-      <w:r>
-        <w:rPr>
-          <w:b/>
-          <w:i/>
-        </w:rPr>
-        <w:t xml:space="preserve">] </w:t>
-      </w:r>
-      <w:proofErr w:type="spellStart"/>
-      <w:r>
-        <w:rPr>
-          <w:b/>
-          <w:i/>
-        </w:rPr>
-        <w:t>getpplicationLogListeners</w:t>
-      </w:r>
-      <w:proofErr w:type="spellEnd"/>
-      <w:r>
-        <w:rPr>
-          <w:b/>
-          <w:i/>
-        </w:rPr>
-        <w:t>() </w:t>
+        <w:t>IApplicationLogListener[] getpplicationLogListeners() </w:t>
       </w:r>
     </w:p>
     <w:p>
@@ -7785,7 +7555,6 @@
       <w:r>
         <w:t xml:space="preserve"> classe </w:t>
       </w:r>
-      <w:proofErr w:type="spellStart"/>
       <w:r>
         <w:rPr>
           <w:b/>
@@ -7800,11 +7569,9 @@
         </w:rPr>
         <w:t>ApplicationLog</w:t>
       </w:r>
-      <w:proofErr w:type="spellEnd"/>
       <w:r>
         <w:t xml:space="preserve"> implémentant l’interface </w:t>
       </w:r>
-      <w:proofErr w:type="spellStart"/>
       <w:r>
         <w:rPr>
           <w:b/>
@@ -7812,7 +7579,6 @@
         </w:rPr>
         <w:t>IApplicationLog</w:t>
       </w:r>
-      <w:proofErr w:type="spellEnd"/>
     </w:p>
     <w:p>
       <w:pPr>
@@ -7825,7 +7591,6 @@
       <w:r>
         <w:t xml:space="preserve">La méthode </w:t>
       </w:r>
-      <w:proofErr w:type="spellStart"/>
       <w:r>
         <w:rPr>
           <w:b/>
@@ -7833,7 +7598,6 @@
         </w:rPr>
         <w:t>setMessage</w:t>
       </w:r>
-      <w:proofErr w:type="spellEnd"/>
       <w:r>
         <w:t xml:space="preserve"> sera abstraite</w:t>
       </w:r>
@@ -7849,7 +7613,6 @@
       <w:r>
         <w:t xml:space="preserve">Cette classe devra contenir un tableau de </w:t>
       </w:r>
-      <w:proofErr w:type="spellStart"/>
       <w:r>
         <w:rPr>
           <w:b/>
@@ -7857,7 +7620,6 @@
         </w:rPr>
         <w:t>IApplicationLogListener</w:t>
       </w:r>
-      <w:proofErr w:type="spellEnd"/>
       <w:r>
         <w:rPr>
           <w:b/>
@@ -7892,77 +7654,36 @@
       <w:r>
         <w:t xml:space="preserve"> </w:t>
       </w:r>
-      <w:proofErr w:type="spellStart"/>
       <w:r>
         <w:rPr>
           <w:b/>
           <w:i/>
         </w:rPr>
-        <w:t>ApplicationErrorLog</w:t>
-      </w:r>
-      <w:proofErr w:type="spellEnd"/>
+        <w:t>ApplicationErrorLog, ApplicationWarningsLog, ApplicationInfoLog</w:t>
+      </w:r>
+      <w:r>
+        <w:t xml:space="preserve"> </w:t>
+      </w:r>
+      <w:r>
+        <w:t xml:space="preserve">dérivant de </w:t>
+      </w:r>
+      <w:r>
+        <w:t xml:space="preserve"> </w:t>
+      </w:r>
       <w:r>
         <w:rPr>
           <w:b/>
           <w:i/>
         </w:rPr>
-        <w:t xml:space="preserve">, </w:t>
-      </w:r>
-      <w:proofErr w:type="spellStart"/>
+        <w:t>Abstract</w:t>
+      </w:r>
       <w:r>
         <w:rPr>
           <w:b/>
           <w:i/>
         </w:rPr>
-        <w:t>ApplicationWarningsLog</w:t>
-      </w:r>
-      <w:proofErr w:type="spellEnd"/>
-      <w:r>
-        <w:rPr>
-          <w:b/>
-          <w:i/>
-        </w:rPr>
-        <w:t xml:space="preserve">, </w:t>
-      </w:r>
-      <w:proofErr w:type="spellStart"/>
-      <w:r>
-        <w:rPr>
-          <w:b/>
-          <w:i/>
-        </w:rPr>
-        <w:t>ApplicationInfoLog</w:t>
-      </w:r>
-      <w:proofErr w:type="spellEnd"/>
-      <w:r>
-        <w:t xml:space="preserve"> </w:t>
-      </w:r>
-      <w:r>
-        <w:t xml:space="preserve">dérivant </w:t>
-      </w:r>
-      <w:proofErr w:type="gramStart"/>
-      <w:r>
-        <w:t xml:space="preserve">de </w:t>
-      </w:r>
-      <w:r>
-        <w:t xml:space="preserve"> </w:t>
-      </w:r>
-      <w:proofErr w:type="spellStart"/>
-      <w:r>
-        <w:rPr>
-          <w:b/>
-          <w:i/>
-        </w:rPr>
-        <w:t>Abstract</w:t>
-      </w:r>
-      <w:r>
-        <w:rPr>
-          <w:b/>
-          <w:i/>
-        </w:rPr>
         <w:t>ApplicationLog</w:t>
       </w:r>
-      <w:proofErr w:type="spellEnd"/>
-      <w:proofErr w:type="gramEnd"/>
       <w:r>
         <w:rPr>
           <w:b/>
@@ -7980,14 +7701,8 @@
         </w:numPr>
       </w:pPr>
       <w:r>
-        <w:t xml:space="preserve">Ces classes devront contenir un tableau </w:t>
-      </w:r>
-      <w:proofErr w:type="gramStart"/>
-      <w:r>
-        <w:t xml:space="preserve">de </w:t>
-      </w:r>
-      <w:bookmarkStart w:id="7" w:name="_GoBack"/>
-      <w:proofErr w:type="spellStart"/>
+        <w:t xml:space="preserve">Ces classes devront contenir un tableau de </w:t>
+      </w:r>
       <w:r>
         <w:rPr>
           <w:b/>
@@ -7995,8 +7710,6 @@
         </w:rPr>
         <w:t>IApplicationLogListener</w:t>
       </w:r>
-      <w:proofErr w:type="spellEnd"/>
-      <w:proofErr w:type="gramEnd"/>
       <w:r>
         <w:rPr>
           <w:b/>
@@ -8004,7 +7717,6 @@
         </w:rPr>
         <w:t xml:space="preserve"> </w:t>
       </w:r>
-      <w:bookmarkEnd w:id="7"/>
       <w:r>
         <w:t>(sous forme de collection)</w:t>
       </w:r>
@@ -8020,7 +7732,6 @@
       <w:r>
         <w:t xml:space="preserve">La méthode </w:t>
       </w:r>
-      <w:proofErr w:type="spellStart"/>
       <w:r>
         <w:rPr>
           <w:b/>
@@ -8028,11 +7739,9 @@
         </w:rPr>
         <w:t>setMessage</w:t>
       </w:r>
-      <w:proofErr w:type="spellEnd"/>
       <w:r>
         <w:t xml:space="preserve"> doit appeler la méthode </w:t>
       </w:r>
-      <w:proofErr w:type="spellStart"/>
       <w:r>
         <w:rPr>
           <w:b/>
@@ -8040,15 +7749,9 @@
         </w:rPr>
         <w:t>newMessage</w:t>
       </w:r>
-      <w:proofErr w:type="spellEnd"/>
-      <w:r>
-        <w:t xml:space="preserve"> de chaque élément du tableau </w:t>
-      </w:r>
-      <w:proofErr w:type="gramStart"/>
-      <w:r>
-        <w:t xml:space="preserve">de </w:t>
-      </w:r>
-      <w:proofErr w:type="spellStart"/>
+      <w:r>
+        <w:t xml:space="preserve"> de chaque élément du tableau de </w:t>
+      </w:r>
       <w:r>
         <w:rPr>
           <w:b/>
@@ -8056,8 +7759,6 @@
         </w:rPr>
         <w:t>IApplicationLogListener</w:t>
       </w:r>
-      <w:proofErr w:type="spellEnd"/>
-      <w:proofErr w:type="gramEnd"/>
       <w:r>
         <w:t xml:space="preserve"> et </w:t>
       </w:r>
@@ -8088,7 +7789,6 @@
       <w:r>
         <w:t xml:space="preserve"> boîte de dialogue abstraite </w:t>
       </w:r>
-      <w:proofErr w:type="spellStart"/>
       <w:r>
         <w:rPr>
           <w:b/>
@@ -8096,14 +7796,12 @@
         </w:rPr>
         <w:t>AbstractApplicationMessageDialog</w:t>
       </w:r>
-      <w:proofErr w:type="spellEnd"/>
       <w:r>
         <w:t xml:space="preserve"> </w:t>
       </w:r>
       <w:r>
         <w:t xml:space="preserve">implémentant l’interface </w:t>
       </w:r>
-      <w:proofErr w:type="spellStart"/>
       <w:r>
         <w:rPr>
           <w:b/>
@@ -8111,7 +7809,6 @@
         </w:rPr>
         <w:t>IApplicationLogListener</w:t>
       </w:r>
-      <w:proofErr w:type="spellEnd"/>
     </w:p>
     <w:p>
       <w:pPr>
@@ -8124,46 +7821,12 @@
       <w:r>
         <w:t xml:space="preserve">ajouter une méthode abstraite </w:t>
       </w:r>
-      <w:proofErr w:type="spellStart"/>
       <w:r>
         <w:rPr>
           <w:b/>
           <w:i/>
         </w:rPr>
-        <w:t>void</w:t>
-      </w:r>
-      <w:proofErr w:type="spellEnd"/>
-      <w:r>
-        <w:rPr>
-          <w:b/>
-          <w:i/>
-        </w:rPr>
-        <w:t xml:space="preserve"> </w:t>
-      </w:r>
-      <w:proofErr w:type="spellStart"/>
-      <w:proofErr w:type="gramStart"/>
-      <w:r>
-        <w:rPr>
-          <w:b/>
-          <w:i/>
-        </w:rPr>
-        <w:t>showMessage</w:t>
-      </w:r>
-      <w:proofErr w:type="spellEnd"/>
-      <w:r>
-        <w:rPr>
-          <w:b/>
-          <w:i/>
-        </w:rPr>
-        <w:t>(</w:t>
-      </w:r>
-      <w:proofErr w:type="gramEnd"/>
-      <w:r>
-        <w:rPr>
-          <w:b/>
-          <w:i/>
-        </w:rPr>
-        <w:t> )</w:t>
+        <w:t>void showMessage( )</w:t>
       </w:r>
       <w:r>
         <w:t xml:space="preserve">, cette méthode doit être accessible par les classe filles seulement. </w:t>
@@ -8180,15 +7843,13 @@
       <w:r>
         <w:t xml:space="preserve">la méthode </w:t>
       </w:r>
-      <w:proofErr w:type="spellStart"/>
       <w:r>
         <w:rPr>
           <w:b/>
           <w:i/>
         </w:rPr>
-        <w:t>void</w:t>
-      </w:r>
-      <w:proofErr w:type="spellEnd"/>
+        <w:t>void newMessage(String message)</w:t>
+      </w:r>
       <w:r>
         <w:rPr>
           <w:b/>
@@ -8196,56 +7857,15 @@
         </w:rPr>
         <w:t xml:space="preserve"> </w:t>
       </w:r>
-      <w:proofErr w:type="spellStart"/>
-      <w:proofErr w:type="gramStart"/>
+      <w:r>
+        <w:t xml:space="preserve">doit appeler la méthode </w:t>
+      </w:r>
       <w:r>
         <w:rPr>
           <w:b/>
           <w:i/>
         </w:rPr>
-        <w:t>newMessage</w:t>
-      </w:r>
-      <w:proofErr w:type="spellEnd"/>
-      <w:r>
-        <w:rPr>
-          <w:b/>
-          <w:i/>
-        </w:rPr>
-        <w:t>(</w:t>
-      </w:r>
-      <w:proofErr w:type="gramEnd"/>
-      <w:r>
-        <w:rPr>
-          <w:b/>
-          <w:i/>
-        </w:rPr>
-        <w:t>String message)</w:t>
-      </w:r>
-      <w:r>
-        <w:rPr>
-          <w:b/>
-          <w:i/>
-        </w:rPr>
-        <w:t xml:space="preserve"> </w:t>
-      </w:r>
-      <w:r>
-        <w:t xml:space="preserve">doit appeler la méthode </w:t>
-      </w:r>
-      <w:proofErr w:type="spellStart"/>
-      <w:r>
-        <w:rPr>
-          <w:b/>
-          <w:i/>
-        </w:rPr>
-        <w:t>showMessage</w:t>
-      </w:r>
-      <w:proofErr w:type="spellEnd"/>
-      <w:r>
-        <w:rPr>
-          <w:b/>
-          <w:i/>
-        </w:rPr>
-        <w:t>( )</w:t>
+        <w:t>showMessage( )</w:t>
       </w:r>
     </w:p>
     <w:p>
@@ -8266,13 +7886,8 @@
         <w:t xml:space="preserve">les </w:t>
       </w:r>
       <w:r>
-        <w:t xml:space="preserve">3 boites de dialogue dérivant </w:t>
-      </w:r>
-      <w:proofErr w:type="gramStart"/>
-      <w:r>
-        <w:t xml:space="preserve">de </w:t>
-      </w:r>
-      <w:proofErr w:type="spellStart"/>
+        <w:t xml:space="preserve">3 boites de dialogue dérivant de </w:t>
+      </w:r>
       <w:r>
         <w:rPr>
           <w:b/>
@@ -8280,8 +7895,6 @@
         </w:rPr>
         <w:t>AbstractApplicationMessageDialog</w:t>
       </w:r>
-      <w:proofErr w:type="spellEnd"/>
-      <w:proofErr w:type="gramEnd"/>
       <w:r>
         <w:rPr>
           <w:b/>
@@ -8305,8 +7918,6 @@
           <w:i/>
         </w:rPr>
       </w:pPr>
-      <w:proofErr w:type="spellStart"/>
-      <w:proofErr w:type="gramStart"/>
       <w:r>
         <w:rPr>
           <w:b/>
@@ -8319,24 +7930,15 @@
           <w:b/>
           <w:i/>
         </w:rPr>
-        <w:t>Dialog</w:t>
-      </w:r>
-      <w:proofErr w:type="spellEnd"/>
+        <w:t>Dialog </w:t>
+      </w:r>
       <w:r>
         <w:rPr>
           <w:b/>
           <w:i/>
         </w:rPr>
-        <w:t> </w:t>
-      </w:r>
-      <w:r>
-        <w:rPr>
-          <w:b/>
-          <w:i/>
-        </w:rPr>
         <w:t>,</w:t>
       </w:r>
-      <w:proofErr w:type="gramEnd"/>
       <w:r>
         <w:rPr>
           <w:b/>
@@ -8360,7 +7962,6 @@
           <w:i/>
         </w:rPr>
       </w:pPr>
-      <w:proofErr w:type="spellStart"/>
       <w:r>
         <w:rPr>
           <w:b/>
@@ -8375,7 +7976,6 @@
         </w:rPr>
         <w:t>Dialog</w:t>
       </w:r>
-      <w:proofErr w:type="spellEnd"/>
       <w:r>
         <w:t>, affichant un avertissement</w:t>
       </w:r>
@@ -8392,7 +7992,6 @@
           <w:i/>
         </w:rPr>
       </w:pPr>
-      <w:proofErr w:type="spellStart"/>
       <w:r>
         <w:rPr>
           <w:b/>
@@ -8407,7 +8006,6 @@
         </w:rPr>
         <w:t>Dialog</w:t>
       </w:r>
-      <w:proofErr w:type="spellEnd"/>
       <w:r>
         <w:t>, affichant un message</w:t>
       </w:r>
@@ -8421,7 +8019,7 @@
       <w:pPr>
         <w:pStyle w:val="Titre3"/>
       </w:pPr>
-      <w:bookmarkStart w:id="8" w:name="_Toc430965360"/>
+      <w:bookmarkStart w:id="7" w:name="_Toc430965360"/>
       <w:r>
         <w:t>Exercice 2 : </w:t>
       </w:r>
@@ -8431,7 +8029,7 @@
       <w:r>
         <w:t>s</w:t>
       </w:r>
-      <w:bookmarkEnd w:id="8"/>
+      <w:bookmarkEnd w:id="7"/>
     </w:p>
     <w:p>
       <w:r>
@@ -8440,7 +8038,6 @@
       <w:r>
         <w:t xml:space="preserve"> </w:t>
       </w:r>
-      <w:proofErr w:type="spellStart"/>
       <w:r>
         <w:rPr>
           <w:b/>
@@ -8448,7 +8045,6 @@
         </w:rPr>
         <w:t>ApplicationLogs</w:t>
       </w:r>
-      <w:proofErr w:type="spellEnd"/>
     </w:p>
     <w:p>
       <w:pPr>
@@ -8461,7 +8057,6 @@
       <w:r>
         <w:t xml:space="preserve">La classe </w:t>
       </w:r>
-      <w:proofErr w:type="spellStart"/>
       <w:r>
         <w:rPr>
           <w:b/>
@@ -8469,7 +8064,6 @@
         </w:rPr>
         <w:t>ApplicationLogs</w:t>
       </w:r>
-      <w:proofErr w:type="spellEnd"/>
       <w:r>
         <w:rPr>
           <w:b/>
@@ -8481,13 +8075,8 @@
         <w:t>doit dériver d’une Collection représentant un tableau</w:t>
       </w:r>
       <w:r>
-        <w:t xml:space="preserve"> </w:t>
-      </w:r>
-      <w:proofErr w:type="gramStart"/>
-      <w:r>
-        <w:t xml:space="preserve">de </w:t>
-      </w:r>
-      <w:proofErr w:type="spellStart"/>
+        <w:t xml:space="preserve"> de </w:t>
+      </w:r>
       <w:r>
         <w:rPr>
           <w:b/>
@@ -8495,8 +8084,6 @@
         </w:rPr>
         <w:t>IApplicationLog</w:t>
       </w:r>
-      <w:proofErr w:type="spellEnd"/>
-      <w:proofErr w:type="gramEnd"/>
     </w:p>
     <w:p>
       <w:pPr>
@@ -8531,69 +8118,26 @@
           <w:i/>
         </w:rPr>
       </w:pPr>
-      <w:proofErr w:type="spellStart"/>
       <w:r>
         <w:rPr>
           <w:b/>
           <w:i/>
         </w:rPr>
-        <w:t>ArrayList</w:t>
-      </w:r>
-      <w:proofErr w:type="spellEnd"/>
+        <w:t>ArrayList&lt;IApplication</w:t>
+      </w:r>
       <w:r>
         <w:rPr>
           <w:b/>
           <w:i/>
         </w:rPr>
-        <w:t>&lt;</w:t>
-      </w:r>
-      <w:proofErr w:type="spellStart"/>
+        <w:t>Log</w:t>
+      </w:r>
       <w:r>
         <w:rPr>
           <w:b/>
           <w:i/>
         </w:rPr>
-        <w:t>IApplication</w:t>
-      </w:r>
-      <w:r>
-        <w:rPr>
-          <w:b/>
-          <w:i/>
-        </w:rPr>
-        <w:t>Log</w:t>
-      </w:r>
-      <w:proofErr w:type="spellEnd"/>
-      <w:r>
-        <w:rPr>
-          <w:b/>
-          <w:i/>
-        </w:rPr>
-        <w:t xml:space="preserve">&gt; </w:t>
-      </w:r>
-      <w:proofErr w:type="spellStart"/>
-      <w:proofErr w:type="gramStart"/>
-      <w:r>
-        <w:rPr>
-          <w:b/>
-          <w:i/>
-        </w:rPr>
-        <w:t>getErrors</w:t>
-      </w:r>
-      <w:proofErr w:type="spellEnd"/>
-      <w:r>
-        <w:rPr>
-          <w:b/>
-          <w:i/>
-        </w:rPr>
-        <w:t>(</w:t>
-      </w:r>
-      <w:proofErr w:type="gramEnd"/>
-      <w:r>
-        <w:rPr>
-          <w:b/>
-          <w:i/>
-        </w:rPr>
-        <w:t>),</w:t>
+        <w:t>&gt; getErrors(),</w:t>
       </w:r>
     </w:p>
     <w:p>
@@ -8608,69 +8152,26 @@
           <w:i/>
         </w:rPr>
       </w:pPr>
-      <w:proofErr w:type="spellStart"/>
       <w:r>
         <w:rPr>
           <w:b/>
           <w:i/>
         </w:rPr>
-        <w:t>ArrayList</w:t>
-      </w:r>
-      <w:proofErr w:type="spellEnd"/>
+        <w:t>ArrayList&lt;IApplication</w:t>
+      </w:r>
       <w:r>
         <w:rPr>
           <w:b/>
           <w:i/>
         </w:rPr>
-        <w:t>&lt;</w:t>
-      </w:r>
-      <w:proofErr w:type="spellStart"/>
+        <w:t>Log</w:t>
+      </w:r>
       <w:r>
         <w:rPr>
           <w:b/>
           <w:i/>
         </w:rPr>
-        <w:t>IApplication</w:t>
-      </w:r>
-      <w:r>
-        <w:rPr>
-          <w:b/>
-          <w:i/>
-        </w:rPr>
-        <w:t>Log</w:t>
-      </w:r>
-      <w:proofErr w:type="spellEnd"/>
-      <w:r>
-        <w:rPr>
-          <w:b/>
-          <w:i/>
-        </w:rPr>
-        <w:t xml:space="preserve">&gt; </w:t>
-      </w:r>
-      <w:proofErr w:type="spellStart"/>
-      <w:proofErr w:type="gramStart"/>
-      <w:r>
-        <w:rPr>
-          <w:b/>
-          <w:i/>
-        </w:rPr>
-        <w:t>getWarnings</w:t>
-      </w:r>
-      <w:proofErr w:type="spellEnd"/>
-      <w:r>
-        <w:rPr>
-          <w:b/>
-          <w:i/>
-        </w:rPr>
-        <w:t>(</w:t>
-      </w:r>
-      <w:proofErr w:type="gramEnd"/>
-      <w:r>
-        <w:rPr>
-          <w:b/>
-          <w:i/>
-        </w:rPr>
-        <w:t>),</w:t>
+        <w:t>&gt; getWarnings(),</w:t>
       </w:r>
     </w:p>
     <w:p>
@@ -8685,70 +8186,34 @@
           <w:i/>
         </w:rPr>
       </w:pPr>
-      <w:proofErr w:type="spellStart"/>
       <w:r>
         <w:rPr>
           <w:b/>
           <w:i/>
         </w:rPr>
-        <w:t>ArrayList</w:t>
-      </w:r>
-      <w:proofErr w:type="spellEnd"/>
+        <w:t>ArrayList&lt;IApplication</w:t>
+      </w:r>
       <w:r>
         <w:rPr>
           <w:b/>
           <w:i/>
         </w:rPr>
-        <w:t>&lt;</w:t>
-      </w:r>
-      <w:proofErr w:type="spellStart"/>
+        <w:t>Log</w:t>
+      </w:r>
       <w:r>
         <w:rPr>
           <w:b/>
           <w:i/>
         </w:rPr>
-        <w:t>IApplication</w:t>
-      </w:r>
-      <w:r>
-        <w:rPr>
-          <w:b/>
-          <w:i/>
-        </w:rPr>
-        <w:t>Log</w:t>
-      </w:r>
-      <w:proofErr w:type="spellEnd"/>
-      <w:r>
-        <w:rPr>
-          <w:b/>
-          <w:i/>
-        </w:rPr>
-        <w:t xml:space="preserve">&gt; </w:t>
-      </w:r>
-      <w:proofErr w:type="spellStart"/>
-      <w:proofErr w:type="gramStart"/>
-      <w:r>
-        <w:rPr>
-          <w:b/>
-          <w:i/>
-        </w:rPr>
-        <w:t>getInfos</w:t>
-      </w:r>
-      <w:proofErr w:type="spellEnd"/>
-      <w:r>
-        <w:rPr>
-          <w:b/>
-          <w:i/>
-        </w:rPr>
-        <w:t>()</w:t>
-      </w:r>
-      <w:proofErr w:type="gramEnd"/>
+        <w:t>&gt; getInfos()</w:t>
+      </w:r>
     </w:p>
     <w:p/>
     <w:p>
       <w:pPr>
         <w:pStyle w:val="Titre3"/>
       </w:pPr>
-      <w:bookmarkStart w:id="9" w:name="_Toc430965361"/>
+      <w:bookmarkStart w:id="8" w:name="_Toc430965361"/>
       <w:r>
         <w:t xml:space="preserve">Exercice </w:t>
       </w:r>
@@ -8776,7 +8241,7 @@
       <w:r>
         <w:t> : implémentation partielle d’un agenda</w:t>
       </w:r>
-      <w:bookmarkEnd w:id="9"/>
+      <w:bookmarkEnd w:id="8"/>
     </w:p>
     <w:p>
       <w:pPr>
@@ -8789,63 +8254,13 @@
       <w:r>
         <w:t xml:space="preserve">Implémenter 3 vues (Mois / Semaine / Jour) : classes </w:t>
       </w:r>
-      <w:proofErr w:type="spellStart"/>
       <w:r>
         <w:rPr>
           <w:b/>
           <w:i/>
         </w:rPr>
-        <w:t>EventPanel</w:t>
-      </w:r>
-      <w:proofErr w:type="spellEnd"/>
-      <w:r>
-        <w:rPr>
-          <w:b/>
-          <w:i/>
-        </w:rPr>
-        <w:t xml:space="preserve">, </w:t>
-      </w:r>
-      <w:proofErr w:type="spellStart"/>
-      <w:r>
-        <w:rPr>
-          <w:b/>
-          <w:i/>
-        </w:rPr>
-        <w:t>MonthPanel</w:t>
-      </w:r>
-      <w:proofErr w:type="spellEnd"/>
-      <w:r>
-        <w:rPr>
-          <w:b/>
-          <w:i/>
-        </w:rPr>
-        <w:t xml:space="preserve">, </w:t>
-      </w:r>
-      <w:proofErr w:type="spellStart"/>
-      <w:r>
-        <w:rPr>
-          <w:b/>
-          <w:i/>
-        </w:rPr>
-        <w:t>WeekPanel</w:t>
-      </w:r>
-      <w:proofErr w:type="spellEnd"/>
-      <w:r>
-        <w:rPr>
-          <w:b/>
-          <w:i/>
-        </w:rPr>
-        <w:t xml:space="preserve">, </w:t>
-      </w:r>
-      <w:proofErr w:type="spellStart"/>
-      <w:r>
-        <w:rPr>
-          <w:b/>
-          <w:i/>
-        </w:rPr>
-        <w:t>DayPanel</w:t>
-      </w:r>
-      <w:proofErr w:type="spellEnd"/>
+        <w:t>EventPanel, MonthPanel, WeekPanel, DayPanel</w:t>
+      </w:r>
     </w:p>
     <w:p>
       <w:pPr>
@@ -8858,24 +8273,15 @@
       <w:r>
         <w:t xml:space="preserve">Trouver un </w:t>
       </w:r>
-      <w:proofErr w:type="spellStart"/>
       <w:r>
         <w:rPr>
           <w:i/>
         </w:rPr>
-        <w:t>Layout</w:t>
-      </w:r>
-      <w:proofErr w:type="spellEnd"/>
-      <w:r>
-        <w:rPr>
-          <w:i/>
-        </w:rPr>
-        <w:t xml:space="preserve"> </w:t>
+        <w:t xml:space="preserve">Layout </w:t>
       </w:r>
       <w:r>
         <w:t xml:space="preserve">permettant de superposer ces trois vues : classe </w:t>
       </w:r>
-      <w:proofErr w:type="spellStart"/>
       <w:r>
         <w:rPr>
           <w:b/>
@@ -8883,7 +8289,6 @@
         </w:rPr>
         <w:t>SchedulerFrame</w:t>
       </w:r>
-      <w:proofErr w:type="spellEnd"/>
     </w:p>
     <w:p>
       <w:pPr>
@@ -8896,7 +8301,6 @@
       <w:r>
         <w:t xml:space="preserve">Créer une </w:t>
       </w:r>
-      <w:proofErr w:type="spellStart"/>
       <w:r>
         <w:rPr>
           <w:b/>
@@ -8904,7 +8308,6 @@
         </w:rPr>
         <w:t>Factory</w:t>
       </w:r>
-      <w:proofErr w:type="spellEnd"/>
       <w:r>
         <w:rPr>
           <w:b/>
@@ -8920,71 +8323,28 @@
           <w:b/>
           <w:i/>
         </w:rPr>
-        <w:t xml:space="preserve"> </w:t>
-      </w:r>
-      <w:proofErr w:type="spellStart"/>
+        <w:t xml:space="preserve"> AgendaPanelFactory</w:t>
+      </w:r>
+      <w:r>
+        <w:t>)</w:t>
+      </w:r>
       <w:r>
         <w:rPr>
           <w:b/>
           <w:i/>
         </w:rPr>
-        <w:t>AgendaPanelFactory</w:t>
-      </w:r>
-      <w:proofErr w:type="spellEnd"/>
-      <w:r>
-        <w:t>)</w:t>
+        <w:t xml:space="preserve"> </w:t>
+      </w:r>
+      <w:r>
+        <w:t xml:space="preserve">permettant de gérer les trois classes  </w:t>
       </w:r>
       <w:r>
         <w:rPr>
           <w:b/>
           <w:i/>
         </w:rPr>
-        <w:t xml:space="preserve"> </w:t>
-      </w:r>
-      <w:r>
-        <w:t xml:space="preserve">permettant de gérer les trois classes  </w:t>
-      </w:r>
-      <w:proofErr w:type="spellStart"/>
-      <w:r>
-        <w:rPr>
-          <w:b/>
-          <w:i/>
-        </w:rPr>
-        <w:t>MonthPanel</w:t>
-      </w:r>
-      <w:proofErr w:type="spellEnd"/>
-      <w:r>
-        <w:rPr>
-          <w:b/>
-          <w:i/>
-        </w:rPr>
-        <w:t xml:space="preserve">, </w:t>
-      </w:r>
-      <w:proofErr w:type="spellStart"/>
-      <w:r>
-        <w:rPr>
-          <w:b/>
-          <w:i/>
-        </w:rPr>
-        <w:t>WeekPanel</w:t>
-      </w:r>
-      <w:proofErr w:type="spellEnd"/>
-      <w:r>
-        <w:rPr>
-          <w:b/>
-          <w:i/>
-        </w:rPr>
-        <w:t xml:space="preserve">, </w:t>
-      </w:r>
-      <w:proofErr w:type="spellStart"/>
-      <w:r>
-        <w:rPr>
-          <w:b/>
-          <w:i/>
-        </w:rPr>
-        <w:t>DayPanel</w:t>
-      </w:r>
-      <w:proofErr w:type="spellEnd"/>
+        <w:t>MonthPanel, WeekPanel, DayPanel</w:t>
+      </w:r>
     </w:p>
     <w:p>
       <w:pPr>
@@ -9003,66 +8363,30 @@
       <w:r>
         <w:t xml:space="preserve">ant de gérer les vues </w:t>
       </w:r>
-      <w:proofErr w:type="spellStart"/>
       <w:r>
         <w:rPr>
           <w:b/>
           <w:i/>
         </w:rPr>
-        <w:t>MonthPanel</w:t>
-      </w:r>
-      <w:proofErr w:type="spellEnd"/>
+        <w:t>MonthPanel, WeekPanel, DayPanel</w:t>
+      </w:r>
       <w:r>
         <w:rPr>
           <w:b/>
           <w:i/>
         </w:rPr>
-        <w:t xml:space="preserve">, </w:t>
-      </w:r>
-      <w:proofErr w:type="spellStart"/>
+        <w:t xml:space="preserve"> : </w:t>
+      </w:r>
+      <w:r>
+        <w:t>en cliquant sur un bouton ‘</w:t>
+      </w:r>
       <w:r>
         <w:rPr>
           <w:b/>
           <w:i/>
         </w:rPr>
-        <w:t>WeekPanel</w:t>
-      </w:r>
-      <w:proofErr w:type="spellEnd"/>
-      <w:r>
-        <w:rPr>
-          <w:b/>
-          <w:i/>
-        </w:rPr>
-        <w:t xml:space="preserve">, </w:t>
-      </w:r>
-      <w:proofErr w:type="spellStart"/>
-      <w:r>
-        <w:rPr>
-          <w:b/>
-          <w:i/>
-        </w:rPr>
-        <w:t>DayPanel</w:t>
-      </w:r>
-      <w:proofErr w:type="spellEnd"/>
-      <w:r>
-        <w:rPr>
-          <w:b/>
-          <w:i/>
-        </w:rPr>
-        <w:t xml:space="preserve"> : </w:t>
-      </w:r>
-      <w:r>
-        <w:t>en cliquant sur un bouton ‘</w:t>
-      </w:r>
-      <w:proofErr w:type="spellStart"/>
-      <w:r>
-        <w:rPr>
-          <w:b/>
-          <w:i/>
-        </w:rPr>
         <w:t>next</w:t>
       </w:r>
-      <w:proofErr w:type="spellEnd"/>
       <w:r>
         <w:t>’ nous devons pouvoir voyager entre les vues</w:t>
       </w:r>
@@ -9072,12 +8396,12 @@
       <w:pPr>
         <w:pStyle w:val="Titre2"/>
       </w:pPr>
-      <w:bookmarkStart w:id="10" w:name="_Toc430965362"/>
+      <w:bookmarkStart w:id="9" w:name="_Toc430965362"/>
       <w:r>
         <w:lastRenderedPageBreak/>
         <w:t>Aide</w:t>
       </w:r>
-      <w:bookmarkEnd w:id="10"/>
+      <w:bookmarkEnd w:id="9"/>
     </w:p>
     <w:p>
       <w:pPr>
@@ -9090,7 +8414,6 @@
       <w:r>
         <w:t xml:space="preserve">Operateur </w:t>
       </w:r>
-      <w:proofErr w:type="spellStart"/>
       <w:r>
         <w:rPr>
           <w:b/>
@@ -9098,7 +8421,6 @@
         </w:rPr>
         <w:t>instanceof</w:t>
       </w:r>
-      <w:proofErr w:type="spellEnd"/>
     </w:p>
     <w:p>
       <w:pPr>
@@ -9114,23 +8436,13 @@
           <w:lang w:val="en-US"/>
         </w:rPr>
       </w:pPr>
-      <w:proofErr w:type="spellStart"/>
       <w:r>
         <w:rPr>
           <w:b/>
           <w:i/>
           <w:lang w:val="en-US"/>
         </w:rPr>
-        <w:t>JOptionPane</w:t>
-      </w:r>
-      <w:proofErr w:type="spellEnd"/>
-      <w:r>
-        <w:rPr>
-          <w:b/>
-          <w:i/>
-          <w:lang w:val="en-US"/>
-        </w:rPr>
-        <w:t> </w:t>
+        <w:t>JOptionPane </w:t>
       </w:r>
       <w:r>
         <w:rPr>
@@ -9159,94 +8471,98 @@
       <w:pPr>
         <w:pStyle w:val="Titre2"/>
       </w:pPr>
-      <w:bookmarkStart w:id="11" w:name="_Toc430965363"/>
+      <w:bookmarkStart w:id="10" w:name="_Toc430965363"/>
       <w:r>
         <w:t>Rapport</w:t>
       </w:r>
-      <w:bookmarkEnd w:id="11"/>
+      <w:bookmarkEnd w:id="10"/>
     </w:p>
     <w:p/>
     <w:p>
       <w:pPr>
         <w:pStyle w:val="Titre3"/>
       </w:pPr>
-      <w:bookmarkStart w:id="12" w:name="_Toc430965364"/>
+      <w:bookmarkStart w:id="11" w:name="_Toc430965364"/>
       <w:r>
         <w:t>Description des travaux</w:t>
+      </w:r>
+      <w:bookmarkEnd w:id="11"/>
+    </w:p>
+    <w:p>
+      <w:r>
+        <w:t>Durant ce tp nous avons seulement revu des rappels de cours de l’année dernière. Sur les classes abstraites, les interfaces, ainsi que l’héritage.</w:t>
+      </w:r>
+    </w:p>
+    <w:p>
+      <w:pPr>
+        <w:pStyle w:val="Titre3"/>
+      </w:pPr>
+    </w:p>
+    <w:p>
+      <w:pPr>
+        <w:pStyle w:val="Titre3"/>
+      </w:pPr>
+      <w:bookmarkStart w:id="12" w:name="_Toc430965365"/>
+      <w:r>
+        <w:t>Difficultés rencontrées</w:t>
       </w:r>
       <w:bookmarkEnd w:id="12"/>
     </w:p>
     <w:p>
-      <w:pPr>
-        <w:pStyle w:val="Titre3"/>
-      </w:pPr>
+      <w:r>
+        <w:t>Quelques problèmes rencontrés sur les collections.</w:t>
+      </w:r>
     </w:p>
     <w:p>
       <w:pPr>
-        <w:pStyle w:val="Titre3"/>
-      </w:pPr>
-      <w:bookmarkStart w:id="13" w:name="_Toc430965365"/>
-      <w:r>
-        <w:t>Difficultés rencontrées</w:t>
+        <w:rPr>
+          <w:noProof/>
+        </w:rPr>
+      </w:pPr>
+      <w:r>
+        <w:rPr>
+          <w:noProof/>
+        </w:rPr>
+        <w:br w:type="page"/>
+      </w:r>
+    </w:p>
+    <w:p>
+      <w:pPr>
+        <w:pStyle w:val="Titre1"/>
+        <w:rPr>
+          <w:noProof/>
+        </w:rPr>
+      </w:pPr>
+      <w:bookmarkStart w:id="13" w:name="_Toc430965366"/>
+      <w:r>
+        <w:rPr>
+          <w:noProof/>
+        </w:rPr>
+        <w:lastRenderedPageBreak/>
+        <w:t>TD/TP 2 –</w:t>
+      </w:r>
+      <w:r>
+        <w:rPr>
+          <w:noProof/>
+        </w:rPr>
+        <w:t xml:space="preserve"> Gestion des erreurs, tests &amp; bonnes pratiques</w:t>
       </w:r>
       <w:bookmarkEnd w:id="13"/>
     </w:p>
     <w:p>
       <w:pPr>
-        <w:rPr>
-          <w:noProof/>
-        </w:rPr>
-      </w:pPr>
-      <w:r>
-        <w:rPr>
-          <w:noProof/>
-        </w:rPr>
-        <w:br w:type="page"/>
-      </w:r>
+        <w:pStyle w:val="Titre2"/>
+      </w:pPr>
     </w:p>
     <w:p>
       <w:pPr>
-        <w:rPr>
-          <w:noProof/>
-        </w:rPr>
-      </w:pPr>
-    </w:p>
-    <w:p>
-      <w:pPr>
-        <w:pStyle w:val="Titre1"/>
-        <w:rPr>
-          <w:noProof/>
-        </w:rPr>
-      </w:pPr>
-      <w:bookmarkStart w:id="14" w:name="_Toc430965366"/>
-      <w:r>
-        <w:rPr>
-          <w:noProof/>
-        </w:rPr>
-        <w:t>TD/TP 2 –</w:t>
-      </w:r>
-      <w:r>
-        <w:rPr>
-          <w:noProof/>
-        </w:rPr>
-        <w:t xml:space="preserve"> Gestion des erreurs, tests &amp; bonnes pratiques</w:t>
+        <w:pStyle w:val="Titre2"/>
+      </w:pPr>
+      <w:bookmarkStart w:id="14" w:name="_Toc430965367"/>
+      <w:r>
+        <w:t>Exercices</w:t>
       </w:r>
       <w:bookmarkEnd w:id="14"/>
-    </w:p>
-    <w:p>
-      <w:pPr>
-        <w:pStyle w:val="Titre2"/>
-      </w:pPr>
-    </w:p>
-    <w:p>
-      <w:pPr>
-        <w:pStyle w:val="Titre2"/>
-      </w:pPr>
-      <w:bookmarkStart w:id="15" w:name="_Toc430965367"/>
-      <w:r>
-        <w:t>Exercices</w:t>
-      </w:r>
-      <w:bookmarkEnd w:id="15"/>
     </w:p>
     <w:p/>
     <w:p>
@@ -9256,7 +8572,7 @@
           <w:i/>
         </w:rPr>
       </w:pPr>
-      <w:bookmarkStart w:id="16" w:name="_Toc430965368"/>
+      <w:bookmarkStart w:id="15" w:name="_Toc430965368"/>
       <w:r>
         <w:t xml:space="preserve">Exercice </w:t>
       </w:r>
@@ -9275,7 +8591,7 @@
         </w:rPr>
         <w:t>debugger</w:t>
       </w:r>
-      <w:bookmarkEnd w:id="16"/>
+      <w:bookmarkEnd w:id="15"/>
     </w:p>
     <w:p>
       <w:pPr>
@@ -9318,11 +8634,11 @@
       <w:pPr>
         <w:pStyle w:val="Titre3"/>
       </w:pPr>
-      <w:bookmarkStart w:id="17" w:name="_Toc430965369"/>
+      <w:bookmarkStart w:id="16" w:name="_Toc430965369"/>
       <w:r>
         <w:t>Exercice 2 : Internationalisation</w:t>
       </w:r>
-      <w:bookmarkEnd w:id="17"/>
+      <w:bookmarkEnd w:id="16"/>
     </w:p>
     <w:p>
       <w:pPr>
@@ -9347,7 +8663,6 @@
       <w:r>
         <w:t xml:space="preserve"> </w:t>
       </w:r>
-      <w:proofErr w:type="spellStart"/>
       <w:r>
         <w:rPr>
           <w:b/>
@@ -9355,14 +8670,13 @@
         </w:rPr>
         <w:t>edu.iut.app.ApplicationSession</w:t>
       </w:r>
-      <w:proofErr w:type="spellEnd"/>
     </w:p>
     <w:p/>
     <w:p>
       <w:pPr>
         <w:pStyle w:val="Titre3"/>
       </w:pPr>
-      <w:bookmarkStart w:id="18" w:name="_Toc430965370"/>
+      <w:bookmarkStart w:id="17" w:name="_Toc430965370"/>
       <w:r>
         <w:t xml:space="preserve">Exercice 3 : </w:t>
       </w:r>
@@ -9372,7 +8686,7 @@
       <w:r>
         <w:t xml:space="preserve"> (Exceptions)</w:t>
       </w:r>
-      <w:bookmarkEnd w:id="18"/>
+      <w:bookmarkEnd w:id="17"/>
     </w:p>
     <w:p>
       <w:pPr>
@@ -9394,7 +8708,6 @@
       <w:r>
         <w:t xml:space="preserve">exceptions : créer une classe </w:t>
       </w:r>
-      <w:proofErr w:type="spellStart"/>
       <w:r>
         <w:rPr>
           <w:b/>
@@ -9402,46 +8715,26 @@
         </w:rPr>
         <w:t>IUTException</w:t>
       </w:r>
-      <w:proofErr w:type="spellEnd"/>
       <w:r>
         <w:t xml:space="preserve"> de laquelle dériveront toutes vos futures classes d’exception. </w:t>
       </w:r>
-      <w:proofErr w:type="spellStart"/>
       <w:r>
         <w:rPr>
           <w:b/>
           <w:i/>
         </w:rPr>
-        <w:t>IUTException</w:t>
-      </w:r>
-      <w:proofErr w:type="spellEnd"/>
+        <w:t xml:space="preserve">IUTException </w:t>
+      </w:r>
+      <w:r>
+        <w:t xml:space="preserve">devra pouvoir ‘logger’ les erreurs : en vous appuyant sur la classe de Session pour initialiser le </w:t>
+      </w:r>
       <w:r>
         <w:rPr>
           <w:b/>
           <w:i/>
         </w:rPr>
-        <w:t xml:space="preserve"> </w:t>
-      </w:r>
-      <w:r>
-        <w:t>devra pouvoir ‘</w:t>
-      </w:r>
-      <w:proofErr w:type="spellStart"/>
-      <w:r>
         <w:t>logger</w:t>
       </w:r>
-      <w:proofErr w:type="spellEnd"/>
-      <w:r>
-        <w:t xml:space="preserve">’ les erreurs : en vous appuyant sur la classe de Session pour initialiser le </w:t>
-      </w:r>
-      <w:proofErr w:type="spellStart"/>
-      <w:r>
-        <w:rPr>
-          <w:b/>
-          <w:i/>
-        </w:rPr>
-        <w:t>logger</w:t>
-      </w:r>
-      <w:proofErr w:type="spellEnd"/>
       <w:r>
         <w:t>.</w:t>
       </w:r>
@@ -9461,99 +8754,59 @@
       <w:r>
         <w:t xml:space="preserve">Dans le TP1, nous avons créé les classes </w:t>
       </w:r>
-      <w:proofErr w:type="spellStart"/>
       <w:r>
         <w:rPr>
           <w:b/>
           <w:i/>
         </w:rPr>
-        <w:t>ApplicationErrorLog</w:t>
-      </w:r>
-      <w:proofErr w:type="spellEnd"/>
+        <w:t>ApplicationErrorLog, ApplicationWarningsLog, ApplicationInfoLog</w:t>
+      </w:r>
+      <w:r>
+        <w:t xml:space="preserve"> permettant une gestion avancée des erreurs utilisant des </w:t>
+      </w:r>
       <w:r>
         <w:rPr>
           <w:b/>
           <w:i/>
         </w:rPr>
-        <w:t xml:space="preserve">, </w:t>
-      </w:r>
-      <w:proofErr w:type="spellStart"/>
+        <w:t>listener</w:t>
+      </w:r>
       <w:r>
         <w:rPr>
           <w:b/>
           <w:i/>
         </w:rPr>
-        <w:t>ApplicationWarningsLog</w:t>
-      </w:r>
-      <w:proofErr w:type="spellEnd"/>
+        <w:t>s</w:t>
+      </w:r>
+      <w:r>
+        <w:t xml:space="preserve"> (permettant d’afficher des messages à l’écran). Il faudrait que ces messages soient aussi ‘</w:t>
+      </w:r>
       <w:r>
         <w:rPr>
           <w:b/>
           <w:i/>
         </w:rPr>
-        <w:t xml:space="preserve">, </w:t>
-      </w:r>
-      <w:proofErr w:type="spellStart"/>
+        <w:t>loggés</w:t>
+      </w:r>
+      <w:r>
+        <w:t>’ :</w:t>
+      </w:r>
+      <w:r>
+        <w:t xml:space="preserve"> modifier ces classes afin d’utiliser </w:t>
+      </w:r>
+      <w:r>
+        <w:t>un</w:t>
+      </w:r>
+      <w:r>
+        <w:t xml:space="preserve"> </w:t>
+      </w:r>
       <w:r>
         <w:rPr>
           <w:b/>
           <w:i/>
         </w:rPr>
-        <w:t>ApplicationInfoLog</w:t>
-      </w:r>
-      <w:proofErr w:type="spellEnd"/>
-      <w:r>
-        <w:t xml:space="preserve"> permettant une gestion avancée des erreurs utilisant des </w:t>
-      </w:r>
-      <w:proofErr w:type="spellStart"/>
-      <w:r>
-        <w:rPr>
-          <w:b/>
-          <w:i/>
-        </w:rPr>
-        <w:t>listener</w:t>
-      </w:r>
-      <w:r>
-        <w:rPr>
-          <w:b/>
-          <w:i/>
-        </w:rPr>
-        <w:t>s</w:t>
-      </w:r>
-      <w:proofErr w:type="spellEnd"/>
-      <w:r>
-        <w:t xml:space="preserve"> (permettant d’afficher des messages à l’écran). Il faudrait que ces messages soient aussi ‘</w:t>
-      </w:r>
-      <w:proofErr w:type="spellStart"/>
-      <w:r>
-        <w:rPr>
-          <w:b/>
-          <w:i/>
-        </w:rPr>
-        <w:t>loggés</w:t>
-      </w:r>
-      <w:proofErr w:type="spellEnd"/>
-      <w:r>
-        <w:t>’ :</w:t>
-      </w:r>
-      <w:r>
-        <w:t xml:space="preserve"> modifier ces classes afin d’utiliser </w:t>
-      </w:r>
-      <w:r>
-        <w:t>un</w:t>
-      </w:r>
-      <w:r>
-        <w:t xml:space="preserve"> </w:t>
-      </w:r>
-      <w:proofErr w:type="spellStart"/>
-      <w:r>
-        <w:rPr>
-          <w:b/>
-          <w:i/>
-        </w:rPr>
         <w:t>logger</w:t>
       </w:r>
-      <w:proofErr w:type="spellEnd"/>
       <w:r>
         <w:t xml:space="preserve"> initialiser dans la</w:t>
       </w:r>
@@ -9566,7 +8819,7 @@
       <w:pPr>
         <w:pStyle w:val="Titre3"/>
       </w:pPr>
-      <w:bookmarkStart w:id="19" w:name="_Toc430965371"/>
+      <w:bookmarkStart w:id="18" w:name="_Toc430965371"/>
       <w:r>
         <w:t>Exercice 4</w:t>
       </w:r>
@@ -9575,309 +8828,294 @@
       </w:r>
       <w:r>
         <w:t>GUI – Changer la langue d’une application</w:t>
+      </w:r>
+      <w:bookmarkEnd w:id="18"/>
+    </w:p>
+    <w:p>
+      <w:r>
+        <w:t xml:space="preserve">En vous appuyant sur le code d’internationalisation de la session, faite en sorte que les éléments affichés (dans l’interface) ou dans les erreurs, soient dépendant de </w:t>
+      </w:r>
+      <w:r>
+        <w:rPr>
+          <w:b/>
+          <w:i/>
+        </w:rPr>
+        <w:t>Locale</w:t>
+      </w:r>
+      <w:r>
+        <w:t xml:space="preserve"> (autrement</w:t>
+      </w:r>
+      <w:r>
+        <w:t xml:space="preserve"> dit</w:t>
+      </w:r>
+      <w:r>
+        <w:t>, l’application devra pouvoir afficher de l’anglais et du français sans avoir été recompilée).</w:t>
+      </w:r>
+    </w:p>
+    <w:p/>
+    <w:p>
+      <w:pPr>
+        <w:pStyle w:val="Titre3"/>
+      </w:pPr>
+      <w:bookmarkStart w:id="19" w:name="_Toc430965372"/>
+      <w:r>
+        <w:t>Exercice 5</w:t>
+      </w:r>
+      <w:r>
+        <w:t> : Créer sa bibliothèque &amp; construire un livrable</w:t>
       </w:r>
       <w:bookmarkEnd w:id="19"/>
     </w:p>
     <w:p>
       <w:r>
-        <w:t xml:space="preserve">En vous appuyant sur le code d’internationalisation de la session, faite en sorte que les éléments affichés (dans l’interface) ou dans les erreurs, soient dépendant de </w:t>
+        <w:t>A l’aide d’</w:t>
       </w:r>
       <w:r>
         <w:rPr>
           <w:b/>
           <w:i/>
         </w:rPr>
-        <w:t>Locale</w:t>
-      </w:r>
-      <w:r>
-        <w:t xml:space="preserve"> (autrement</w:t>
-      </w:r>
-      <w:r>
-        <w:t xml:space="preserve"> dit</w:t>
-      </w:r>
-      <w:r>
-        <w:t>, l’application devra pouvoir afficher de l’anglais et du français sans avoir été recompilée).</w:t>
+        <w:t>E</w:t>
+      </w:r>
+      <w:r>
+        <w:rPr>
+          <w:b/>
+          <w:i/>
+        </w:rPr>
+        <w:t>clipse</w:t>
+      </w:r>
+      <w:r>
+        <w:t>, créer une application (un ‘</w:t>
+      </w:r>
+      <w:r>
+        <w:rPr>
+          <w:b/>
+          <w:i/>
+        </w:rPr>
+        <w:t>.jar</w:t>
+      </w:r>
+      <w:r>
+        <w:t>’</w:t>
+      </w:r>
+      <w:r>
+        <w:t>) livrable (à vos chargés de TD par exemple)</w:t>
+      </w:r>
+    </w:p>
+    <w:p>
+      <w:pPr>
+        <w:rPr>
+          <w:b/>
+          <w:i/>
+        </w:rPr>
+      </w:pPr>
+      <w:r>
+        <w:rPr>
+          <w:b/>
+          <w:i/>
+        </w:rPr>
+        <w:t>Ce livrable devra désormais être disponible tout le temps (pour chaque TD/TP ou à chaque évolution majeur de vos codes</w:t>
+      </w:r>
+      <w:r>
+        <w:rPr>
+          <w:b/>
+          <w:i/>
+        </w:rPr>
+        <w:t>, il faudra le reconstruire</w:t>
+      </w:r>
+      <w:r>
+        <w:rPr>
+          <w:b/>
+          <w:i/>
+        </w:rPr>
+        <w:t>).</w:t>
+      </w:r>
+      <w:r>
+        <w:rPr>
+          <w:b/>
+          <w:i/>
+        </w:rPr>
+        <w:t xml:space="preserve"> Il faut</w:t>
+      </w:r>
+      <w:r>
+        <w:rPr>
+          <w:b/>
+          <w:i/>
+        </w:rPr>
+        <w:t xml:space="preserve"> donc le ‘versionner’ dans le dossier </w:t>
+      </w:r>
+      <w:r>
+        <w:rPr>
+          <w:b/>
+          <w:i/>
+          <w:u w:val="single"/>
+        </w:rPr>
+        <w:t>train</w:t>
+      </w:r>
+      <w:r>
+        <w:rPr>
+          <w:b/>
+          <w:i/>
+        </w:rPr>
+        <w:t>. Les scripts ‘run.sh’ et ‘run.bat’ permettent d’exécuter votre application.</w:t>
       </w:r>
     </w:p>
     <w:p/>
     <w:p>
       <w:pPr>
-        <w:pStyle w:val="Titre3"/>
-      </w:pPr>
-      <w:bookmarkStart w:id="20" w:name="_Toc430965372"/>
-      <w:r>
-        <w:t>Exercice 5</w:t>
-      </w:r>
-      <w:r>
-        <w:t> : Créer sa bibliothèque &amp; construire un livrable</w:t>
+        <w:pStyle w:val="Titre2"/>
+      </w:pPr>
+      <w:bookmarkStart w:id="20" w:name="_Toc430965373"/>
+      <w:r>
+        <w:t>Rapport</w:t>
       </w:r>
       <w:bookmarkEnd w:id="20"/>
-    </w:p>
-    <w:p>
-      <w:r>
-        <w:t>A l’aide d’</w:t>
-      </w:r>
-      <w:r>
-        <w:rPr>
-          <w:b/>
-          <w:i/>
-        </w:rPr>
-        <w:t>E</w:t>
-      </w:r>
-      <w:r>
-        <w:rPr>
-          <w:b/>
-          <w:i/>
-        </w:rPr>
-        <w:t>clipse</w:t>
-      </w:r>
-      <w:r>
-        <w:t>, créer une application (un ‘</w:t>
-      </w:r>
-      <w:r>
-        <w:rPr>
-          <w:b/>
-          <w:i/>
-        </w:rPr>
-        <w:t>.jar</w:t>
-      </w:r>
-      <w:r>
-        <w:t>’</w:t>
-      </w:r>
-      <w:r>
-        <w:t>) livrable (à vos chargés de TD par exemple)</w:t>
-      </w:r>
-    </w:p>
-    <w:p>
-      <w:pPr>
-        <w:rPr>
-          <w:b/>
-          <w:i/>
-        </w:rPr>
-      </w:pPr>
-      <w:r>
-        <w:rPr>
-          <w:b/>
-          <w:i/>
-        </w:rPr>
-        <w:t>Ce livrable devra désormais être disponible tout le temps (pour chaque TD/TP ou à chaque évolution majeur de vos codes</w:t>
-      </w:r>
-      <w:r>
-        <w:rPr>
-          <w:b/>
-          <w:i/>
-        </w:rPr>
-        <w:t>, il faudra le reconstruire</w:t>
-      </w:r>
-      <w:r>
-        <w:rPr>
-          <w:b/>
-          <w:i/>
-        </w:rPr>
-        <w:t>).</w:t>
-      </w:r>
-      <w:r>
-        <w:rPr>
-          <w:b/>
-          <w:i/>
-        </w:rPr>
-        <w:t xml:space="preserve"> Il faut</w:t>
-      </w:r>
-      <w:r>
-        <w:rPr>
-          <w:b/>
-          <w:i/>
-        </w:rPr>
-        <w:t xml:space="preserve"> donc le ‘</w:t>
-      </w:r>
-      <w:proofErr w:type="spellStart"/>
-      <w:r>
-        <w:rPr>
-          <w:b/>
-          <w:i/>
-        </w:rPr>
-        <w:t>versionner</w:t>
-      </w:r>
-      <w:proofErr w:type="spellEnd"/>
-      <w:r>
-        <w:rPr>
-          <w:b/>
-          <w:i/>
-        </w:rPr>
-        <w:t xml:space="preserve">’ dans le dossier </w:t>
-      </w:r>
-      <w:r>
-        <w:rPr>
-          <w:b/>
-          <w:i/>
-          <w:u w:val="single"/>
-        </w:rPr>
-        <w:t>train</w:t>
-      </w:r>
-      <w:r>
-        <w:rPr>
-          <w:b/>
-          <w:i/>
-        </w:rPr>
-        <w:t>. Les scripts ‘run.sh’ et ‘run.bat’ permettent d’exécuter votre application.</w:t>
-      </w:r>
     </w:p>
     <w:p/>
     <w:p>
       <w:pPr>
+        <w:pStyle w:val="Titre3"/>
+      </w:pPr>
+      <w:bookmarkStart w:id="21" w:name="_Toc430965374"/>
+      <w:r>
+        <w:t>Description des travaux</w:t>
+      </w:r>
+      <w:bookmarkEnd w:id="21"/>
+    </w:p>
+    <w:p>
+      <w:r>
+        <w:t>Dans ce TP nous avons gérer l’internationalisation, et les erreurs (exceptions) à l’aide d’une nouvelle classe. Nous avons aussi créé un .jar afin de tester notre application.</w:t>
+      </w:r>
+    </w:p>
+    <w:p>
+      <w:pPr>
+        <w:pStyle w:val="Titre3"/>
+      </w:pPr>
+      <w:bookmarkStart w:id="22" w:name="_Toc430965375"/>
+      <w:r>
+        <w:t>Difficultés rencontrées</w:t>
+      </w:r>
+      <w:bookmarkEnd w:id="22"/>
+    </w:p>
+    <w:p>
+      <w:r>
+        <w:t>Problème majeur rencontrée avec la nouvelle classe exception, et le changement de langue.</w:t>
+      </w:r>
+    </w:p>
+    <w:p>
+      <w:pPr>
         <w:pStyle w:val="Titre2"/>
       </w:pPr>
-      <w:bookmarkStart w:id="21" w:name="_Toc430965373"/>
-      <w:r>
-        <w:t>Rapport</w:t>
-      </w:r>
-      <w:bookmarkEnd w:id="21"/>
     </w:p>
     <w:p/>
     <w:p>
-      <w:pPr>
-        <w:pStyle w:val="Titre3"/>
-      </w:pPr>
-      <w:bookmarkStart w:id="22" w:name="_Toc430965374"/>
-      <w:r>
-        <w:t>Description des travaux</w:t>
-      </w:r>
-      <w:bookmarkEnd w:id="22"/>
+      <w:r>
+        <w:br w:type="page"/>
+      </w:r>
     </w:p>
     <w:p>
       <w:pPr>
-        <w:pStyle w:val="Titre3"/>
-      </w:pPr>
-    </w:p>
-    <w:p>
-      <w:pPr>
-        <w:pStyle w:val="Titre3"/>
-      </w:pPr>
-      <w:bookmarkStart w:id="23" w:name="_Toc430965375"/>
-      <w:r>
-        <w:t>Difficultés rencontrées</w:t>
+        <w:pStyle w:val="Titre1"/>
+        <w:rPr>
+          <w:i/>
+          <w:noProof/>
+        </w:rPr>
+      </w:pPr>
+      <w:bookmarkStart w:id="23" w:name="_Toc430965376"/>
+      <w:r>
+        <w:rPr>
+          <w:noProof/>
+        </w:rPr>
+        <w:lastRenderedPageBreak/>
+        <w:t>TD/TP 3 –</w:t>
+      </w:r>
+      <w:r>
+        <w:rPr>
+          <w:noProof/>
+        </w:rPr>
+        <w:t xml:space="preserve"> Généricité, Collections &amp; </w:t>
+      </w:r>
+      <w:r>
+        <w:rPr>
+          <w:i/>
+          <w:noProof/>
+        </w:rPr>
+        <w:t>Design patterns</w:t>
       </w:r>
       <w:bookmarkEnd w:id="23"/>
     </w:p>
     <w:p/>
-    <w:p/>
     <w:p>
       <w:pPr>
         <w:pStyle w:val="Titre2"/>
       </w:pPr>
+      <w:bookmarkStart w:id="24" w:name="_Toc430965377"/>
+      <w:r>
+        <w:t>Exercices</w:t>
+      </w:r>
+      <w:bookmarkEnd w:id="24"/>
+    </w:p>
+    <w:p>
+      <w:pPr>
+        <w:pStyle w:val="Titre3"/>
+      </w:pPr>
+    </w:p>
+    <w:p>
+      <w:pPr>
+        <w:pStyle w:val="Titre3"/>
+      </w:pPr>
+      <w:bookmarkStart w:id="25" w:name="_Toc430965378"/>
+      <w:r>
+        <w:t>Exercice 0</w:t>
+      </w:r>
+      <w:bookmarkEnd w:id="25"/>
+    </w:p>
+    <w:p>
+      <w:r>
+        <w:t xml:space="preserve">Pourquoi, dans le TP1, a-t-on créé un </w:t>
+      </w:r>
+      <w:r>
+        <w:rPr>
+          <w:b/>
+          <w:i/>
+        </w:rPr>
+        <w:t>Singleton</w:t>
+      </w:r>
+      <w:r>
+        <w:t xml:space="preserve"> (classe </w:t>
+      </w:r>
+      <w:r>
+        <w:rPr>
+          <w:b/>
+          <w:i/>
+        </w:rPr>
+        <w:t>ApplicationSession</w:t>
+      </w:r>
+      <w:r>
+        <w:t>)</w:t>
+      </w:r>
+      <w:r>
+        <w:t xml:space="preserve"> </w:t>
+      </w:r>
+      <w:r>
+        <w:t>?</w:t>
+      </w:r>
     </w:p>
     <w:p/>
     <w:p>
-      <w:r>
-        <w:br w:type="page"/>
-      </w:r>
-    </w:p>
-    <w:p>
-      <w:pPr>
-        <w:pStyle w:val="Titre1"/>
-        <w:rPr>
-          <w:i/>
-          <w:noProof/>
-        </w:rPr>
-      </w:pPr>
-      <w:bookmarkStart w:id="24" w:name="_Toc430965376"/>
-      <w:r>
-        <w:rPr>
-          <w:noProof/>
-        </w:rPr>
-        <w:lastRenderedPageBreak/>
-        <w:t>TD/TP 3 –</w:t>
-      </w:r>
-      <w:r>
-        <w:rPr>
-          <w:noProof/>
-        </w:rPr>
-        <w:t xml:space="preserve"> Généricité, Collections &amp; </w:t>
-      </w:r>
-      <w:r>
-        <w:rPr>
-          <w:i/>
-          <w:noProof/>
-        </w:rPr>
-        <w:t>Design patterns</w:t>
-      </w:r>
-      <w:bookmarkEnd w:id="24"/>
-    </w:p>
-    <w:p/>
-    <w:p>
-      <w:pPr>
-        <w:pStyle w:val="Titre2"/>
-      </w:pPr>
-      <w:bookmarkStart w:id="25" w:name="_Toc430965377"/>
-      <w:r>
-        <w:t>Exercices</w:t>
-      </w:r>
-      <w:bookmarkEnd w:id="25"/>
-    </w:p>
-    <w:p>
       <w:pPr>
         <w:pStyle w:val="Titre3"/>
       </w:pPr>
-    </w:p>
-    <w:p>
-      <w:pPr>
-        <w:pStyle w:val="Titre3"/>
-      </w:pPr>
-      <w:bookmarkStart w:id="26" w:name="_Toc430965378"/>
-      <w:r>
-        <w:t>Exercice 0</w:t>
+      <w:bookmarkStart w:id="26" w:name="_Toc430965379"/>
+      <w:r>
+        <w:t xml:space="preserve">Exercice 1 : </w:t>
+      </w:r>
+      <w:r>
+        <w:t>Généricité</w:t>
+      </w:r>
+      <w:r>
+        <w:t xml:space="preserve"> – Création d’un lecteur d’arguments</w:t>
       </w:r>
       <w:bookmarkEnd w:id="26"/>
-    </w:p>
-    <w:p>
-      <w:r>
-        <w:t xml:space="preserve">Pourquoi, dans le TP1, a-t-on créé un </w:t>
-      </w:r>
-      <w:r>
-        <w:rPr>
-          <w:b/>
-          <w:i/>
-        </w:rPr>
-        <w:t>Singleton</w:t>
-      </w:r>
-      <w:r>
-        <w:t xml:space="preserve"> (classe </w:t>
-      </w:r>
-      <w:proofErr w:type="spellStart"/>
-      <w:r>
-        <w:rPr>
-          <w:b/>
-          <w:i/>
-        </w:rPr>
-        <w:t>ApplicationSession</w:t>
-      </w:r>
-      <w:proofErr w:type="spellEnd"/>
-      <w:r>
-        <w:t>)</w:t>
-      </w:r>
-      <w:r>
-        <w:t xml:space="preserve"> </w:t>
-      </w:r>
-      <w:r>
-        <w:t>?</w:t>
-      </w:r>
-    </w:p>
-    <w:p/>
-    <w:p>
-      <w:pPr>
-        <w:pStyle w:val="Titre3"/>
-      </w:pPr>
-      <w:bookmarkStart w:id="27" w:name="_Toc430965379"/>
-      <w:r>
-        <w:t xml:space="preserve">Exercice 1 : </w:t>
-      </w:r>
-      <w:r>
-        <w:t>Généricité</w:t>
-      </w:r>
-      <w:r>
-        <w:t xml:space="preserve"> – Création d’un lecteur d’arguments</w:t>
-      </w:r>
-      <w:bookmarkEnd w:id="27"/>
       <w:r>
         <w:t xml:space="preserve"> </w:t>
       </w:r>
@@ -9935,7 +9173,6 @@
       <w:r>
         <w:t xml:space="preserve"> Ici vous devrez travailler sur la classe </w:t>
       </w:r>
-      <w:proofErr w:type="spellStart"/>
       <w:r>
         <w:rPr>
           <w:b/>
@@ -9943,7 +9180,6 @@
         </w:rPr>
         <w:t>CommandLineOption</w:t>
       </w:r>
-      <w:proofErr w:type="spellEnd"/>
       <w:r>
         <w:rPr>
           <w:b/>
@@ -9975,7 +9211,6 @@
         </w:rPr>
         <w:t xml:space="preserve"> </w:t>
       </w:r>
-      <w:proofErr w:type="spellStart"/>
       <w:r>
         <w:rPr>
           <w:b/>
@@ -9990,7 +9225,6 @@
         </w:rPr>
         <w:t>Parser</w:t>
       </w:r>
-      <w:proofErr w:type="spellEnd"/>
     </w:p>
     <w:p>
       <w:pPr>
@@ -10009,7 +9243,6 @@
       <w:r>
         <w:t xml:space="preserve"> programme principal pour utiliser votre </w:t>
       </w:r>
-      <w:proofErr w:type="spellStart"/>
       <w:r>
         <w:rPr>
           <w:b/>
@@ -10017,7 +9250,6 @@
         </w:rPr>
         <w:t>parser</w:t>
       </w:r>
-      <w:proofErr w:type="spellEnd"/>
       <w:r>
         <w:t xml:space="preserve"> d’options</w:t>
       </w:r>
@@ -10031,7 +9263,7 @@
           <w:i/>
         </w:rPr>
       </w:pPr>
-      <w:bookmarkStart w:id="28" w:name="_Toc430965380"/>
+      <w:bookmarkStart w:id="27" w:name="_Toc430965380"/>
       <w:r>
         <w:t xml:space="preserve">Exercice 2 : </w:t>
       </w:r>
@@ -10050,7 +9282,6 @@
       <w:r>
         <w:t>d’</w:t>
       </w:r>
-      <w:proofErr w:type="spellStart"/>
       <w:r>
         <w:rPr>
           <w:b/>
@@ -10065,8 +9296,7 @@
         </w:rPr>
         <w:t>vent</w:t>
       </w:r>
-      <w:bookmarkEnd w:id="28"/>
-      <w:proofErr w:type="spellEnd"/>
+      <w:bookmarkEnd w:id="27"/>
     </w:p>
     <w:p>
       <w:pPr>
@@ -10100,13 +9330,8 @@
           <w:numId w:val="25"/>
         </w:numPr>
       </w:pPr>
-      <w:proofErr w:type="spellStart"/>
-      <w:r>
-        <w:t>Classroom</w:t>
-      </w:r>
-      <w:proofErr w:type="spellEnd"/>
-      <w:r>
-        <w:t xml:space="preserve">, </w:t>
+      <w:r>
+        <w:t xml:space="preserve">Classroom, </w:t>
       </w:r>
     </w:p>
     <w:p>
@@ -10150,7 +9375,6 @@
       <w:r>
         <w:t xml:space="preserve">Créer la classe </w:t>
       </w:r>
-      <w:proofErr w:type="spellStart"/>
       <w:r>
         <w:rPr>
           <w:b/>
@@ -10165,7 +9389,6 @@
         </w:rPr>
         <w:t>Event</w:t>
       </w:r>
-      <w:proofErr w:type="spellEnd"/>
       <w:r>
         <w:t xml:space="preserve"> (cette classe doit répondre à la problématique soumise dans le projet … à vous d’en faire le </w:t>
       </w:r>
@@ -10202,7 +9425,6 @@
       <w:r>
         <w:t xml:space="preserve"> (le jury), un objet </w:t>
       </w:r>
-      <w:proofErr w:type="spellStart"/>
       <w:r>
         <w:rPr>
           <w:b/>
@@ -10210,7 +9432,6 @@
         </w:rPr>
         <w:t>Classroom</w:t>
       </w:r>
-      <w:proofErr w:type="spellEnd"/>
       <w:r>
         <w:t xml:space="preserve"> et naturellement toutes les informations ‘normales’ pour évènement.</w:t>
       </w:r>
@@ -10243,7 +9464,6 @@
       <w:r>
         <w:t>dérivant d’une collection d’</w:t>
       </w:r>
-      <w:proofErr w:type="spellStart"/>
       <w:r>
         <w:rPr>
           <w:b/>
@@ -10251,7 +9471,6 @@
         </w:rPr>
         <w:t>ExamEvent</w:t>
       </w:r>
-      <w:proofErr w:type="spellEnd"/>
       <w:r>
         <w:t xml:space="preserve"> </w:t>
       </w:r>
@@ -10261,14 +9480,14 @@
       <w:pPr>
         <w:pStyle w:val="Titre3"/>
       </w:pPr>
-      <w:bookmarkStart w:id="29" w:name="_Toc430965381"/>
+      <w:bookmarkStart w:id="28" w:name="_Toc430965381"/>
       <w:r>
         <w:t xml:space="preserve">Exercice 3 : </w:t>
       </w:r>
       <w:r>
         <w:t>Design pattern</w:t>
       </w:r>
-      <w:bookmarkEnd w:id="29"/>
+      <w:bookmarkEnd w:id="28"/>
     </w:p>
     <w:p>
       <w:pPr>
@@ -10289,7 +9508,6 @@
       <w:r>
         <w:t xml:space="preserve"> </w:t>
       </w:r>
-      <w:proofErr w:type="spellStart"/>
       <w:r>
         <w:rPr>
           <w:b/>
@@ -10311,7 +9529,6 @@
         </w:rPr>
         <w:t>vents</w:t>
       </w:r>
-      <w:proofErr w:type="spellEnd"/>
     </w:p>
     <w:p>
       <w:pPr>
@@ -10398,11 +9615,11 @@
       <w:pPr>
         <w:pStyle w:val="Titre3"/>
       </w:pPr>
-      <w:bookmarkStart w:id="30" w:name="_Toc430965382"/>
+      <w:bookmarkStart w:id="29" w:name="_Toc430965382"/>
       <w:r>
         <w:t>Exercice 4 : GUI – Menu</w:t>
       </w:r>
-      <w:bookmarkEnd w:id="30"/>
+      <w:bookmarkEnd w:id="29"/>
     </w:p>
     <w:p>
       <w:pPr>
@@ -10906,26 +10123,18 @@
       <w:pPr>
         <w:pStyle w:val="Titre2"/>
       </w:pPr>
-      <w:bookmarkStart w:id="31" w:name="_Toc430965383"/>
+      <w:bookmarkStart w:id="30" w:name="_Toc430965383"/>
       <w:r>
         <w:t>Aide</w:t>
       </w:r>
-      <w:bookmarkEnd w:id="31"/>
+      <w:bookmarkEnd w:id="30"/>
     </w:p>
     <w:p>
-      <w:proofErr w:type="spellStart"/>
       <w:r>
         <w:rPr>
           <w:b/>
         </w:rPr>
-        <w:t>Filter</w:t>
-      </w:r>
-      <w:proofErr w:type="spellEnd"/>
-      <w:r>
-        <w:rPr>
-          <w:b/>
-        </w:rPr>
-        <w:t xml:space="preserve"> Pattern</w:t>
+        <w:t>Filter Pattern</w:t>
       </w:r>
       <w:r>
         <w:t xml:space="preserve"> : </w:t>
@@ -10964,7 +10173,6 @@
           <w:lang w:val="en-US"/>
         </w:rPr>
       </w:pPr>
-      <w:proofErr w:type="gramStart"/>
       <w:r>
         <w:rPr>
           <w:b/>
@@ -10972,7 +10180,6 @@
         </w:rPr>
         <w:t>Spinner :</w:t>
       </w:r>
-      <w:proofErr w:type="gramEnd"/>
       <w:r>
         <w:rPr>
           <w:lang w:val="en-US"/>
@@ -11001,18 +10208,18 @@
       <w:pPr>
         <w:pStyle w:val="Titre2"/>
       </w:pPr>
-      <w:bookmarkStart w:id="32" w:name="_Toc430965384"/>
+      <w:bookmarkStart w:id="31" w:name="_Toc430965384"/>
       <w:r>
         <w:t>Rapport</w:t>
       </w:r>
-      <w:bookmarkEnd w:id="32"/>
+      <w:bookmarkEnd w:id="31"/>
     </w:p>
     <w:p/>
     <w:p>
       <w:pPr>
         <w:pStyle w:val="Titre3"/>
       </w:pPr>
-      <w:bookmarkStart w:id="33" w:name="_Toc430965385"/>
+      <w:bookmarkStart w:id="32" w:name="_Toc430965385"/>
       <w:r>
         <w:t>Description des travaux</w:t>
       </w:r>
@@ -11024,22 +10231,32 @@
       </w:r>
       <w:r>
         <w:t>réponses aux questions)</w:t>
+      </w:r>
+      <w:bookmarkEnd w:id="32"/>
+    </w:p>
+    <w:p>
+      <w:pPr>
+        <w:pStyle w:val="Titre3"/>
+      </w:pPr>
+      <w:r>
+        <w:t>Nous avons amélioré la fenêtre en rajoutant les menus File, menu, et aide.</w:t>
+      </w:r>
+    </w:p>
+    <w:p>
+      <w:pPr>
+        <w:pStyle w:val="Titre3"/>
+      </w:pPr>
+      <w:bookmarkStart w:id="33" w:name="_Toc430965386"/>
+      <w:r>
+        <w:t>Difficultés rencontrées</w:t>
       </w:r>
       <w:bookmarkEnd w:id="33"/>
     </w:p>
     <w:p>
-      <w:pPr>
-        <w:pStyle w:val="Titre3"/>
-      </w:pPr>
-    </w:p>
-    <w:p>
-      <w:pPr>
-        <w:pStyle w:val="Titre3"/>
-      </w:pPr>
-      <w:bookmarkStart w:id="34" w:name="_Toc430965386"/>
-      <w:r>
-        <w:t>Difficultés rencontrées</w:t>
-      </w:r>
+      <w:r>
+        <w:t>Il reste des erreurs, la fenêtre ne s’affiche et le programme ne compile pas.</w:t>
+      </w:r>
+      <w:bookmarkStart w:id="34" w:name="_GoBack"/>
       <w:bookmarkEnd w:id="34"/>
     </w:p>
     <w:p>
@@ -11136,7 +10353,6 @@
       <w:r>
         <w:t xml:space="preserve">Utiliser </w:t>
       </w:r>
-      <w:proofErr w:type="spellStart"/>
       <w:r>
         <w:rPr>
           <w:b/>
@@ -11144,7 +10360,6 @@
         </w:rPr>
         <w:t>CommanLineParser</w:t>
       </w:r>
-      <w:proofErr w:type="spellEnd"/>
       <w:r>
         <w:t xml:space="preserve"> (TP3) avec l’option </w:t>
       </w:r>
@@ -11153,23 +10368,7 @@
           <w:b/>
           <w:i/>
         </w:rPr>
-        <w:t>–</w:t>
-      </w:r>
-      <w:proofErr w:type="spellStart"/>
-      <w:r>
-        <w:rPr>
-          <w:b/>
-          <w:i/>
-        </w:rPr>
-        <w:t>project</w:t>
-      </w:r>
-      <w:proofErr w:type="spellEnd"/>
-      <w:r>
-        <w:rPr>
-          <w:b/>
-          <w:i/>
-        </w:rPr>
-        <w:t>=&lt;FILE&gt;</w:t>
+        <w:t>–project=&lt;FILE&gt;</w:t>
       </w:r>
       <w:r>
         <w:t xml:space="preserve"> pour pouvoir charger un contenu d’application préalablement sauvegarder</w:t>
@@ -11213,7 +10412,6 @@
       <w:r>
         <w:t xml:space="preserve"> (il faudra donc ajouter dans la session la possibilité de </w:t>
       </w:r>
-      <w:proofErr w:type="spellStart"/>
       <w:r>
         <w:rPr>
           <w:b/>
@@ -11221,7 +10419,6 @@
         </w:rPr>
         <w:t>loggé</w:t>
       </w:r>
-      <w:proofErr w:type="spellEnd"/>
       <w:r>
         <w:t xml:space="preserve"> dans un fichier et les accesseurs fournissant le ch</w:t>
       </w:r>
@@ -11243,7 +10440,6 @@
       <w:r>
         <w:t xml:space="preserve">Utiliser </w:t>
       </w:r>
-      <w:proofErr w:type="spellStart"/>
       <w:r>
         <w:rPr>
           <w:b/>
@@ -11251,7 +10447,6 @@
         </w:rPr>
         <w:t>CommanLineParser</w:t>
       </w:r>
-      <w:proofErr w:type="spellEnd"/>
       <w:r>
         <w:t xml:space="preserve"> (TP3) avec l’option </w:t>
       </w:r>
@@ -11316,7 +10511,6 @@
       <w:r>
         <w:t xml:space="preserve">Lire et visualiser une aide HTML (vous pouvez activer le </w:t>
       </w:r>
-      <w:proofErr w:type="spellStart"/>
       <w:r>
         <w:rPr>
           <w:b/>
@@ -11324,7 +10518,6 @@
         </w:rPr>
         <w:t>menuitem</w:t>
       </w:r>
-      <w:proofErr w:type="spellEnd"/>
       <w:r>
         <w:t xml:space="preserve"> ‘help’</w:t>
       </w:r>
@@ -11346,7 +10539,6 @@
       <w:r>
         <w:t xml:space="preserve">Activer les </w:t>
       </w:r>
-      <w:proofErr w:type="spellStart"/>
       <w:r>
         <w:rPr>
           <w:b/>
@@ -11361,25 +10553,8 @@
         </w:rPr>
         <w:t>s</w:t>
       </w:r>
-      <w:proofErr w:type="spellEnd"/>
-      <w:r>
-        <w:t xml:space="preserve"> ‘</w:t>
-      </w:r>
-      <w:proofErr w:type="spellStart"/>
-      <w:r>
-        <w:t>save</w:t>
-      </w:r>
-      <w:proofErr w:type="spellEnd"/>
-      <w:r>
-        <w:t>’ et ‘</w:t>
-      </w:r>
-      <w:proofErr w:type="spellStart"/>
-      <w:r>
-        <w:t>load</w:t>
-      </w:r>
-      <w:proofErr w:type="spellEnd"/>
-      <w:r>
-        <w:t>’</w:t>
+      <w:r>
+        <w:t xml:space="preserve"> ‘save’ et ‘load’</w:t>
       </w:r>
     </w:p>
     <w:p>
@@ -11657,7 +10832,6 @@
       <w:r>
         <w:t xml:space="preserve">En utilisant le code implémenté dans le TD/TP 4 (exercice 3) écrire une </w:t>
       </w:r>
-      <w:proofErr w:type="spellStart"/>
       <w:r>
         <w:rPr>
           <w:b/>
@@ -11665,7 +10839,6 @@
         </w:rPr>
         <w:t>ShutdownHook</w:t>
       </w:r>
-      <w:proofErr w:type="spellEnd"/>
       <w:r>
         <w:t xml:space="preserve"> pour faire un système de reprise sur erreur en cas de crash</w:t>
       </w:r>
@@ -11740,7 +10913,6 @@
       <w:r>
         <w:t>Créer une ‘</w:t>
       </w:r>
-      <w:proofErr w:type="spellStart"/>
       <w:r>
         <w:rPr>
           <w:b/>
@@ -11748,7 +10920,6 @@
         </w:rPr>
         <w:t>DialogBox</w:t>
       </w:r>
-      <w:proofErr w:type="spellEnd"/>
       <w:r>
         <w:t xml:space="preserve">’ </w:t>
       </w:r>
@@ -11767,7 +10938,6 @@
       <w:r>
         <w:t xml:space="preserve"> l’</w:t>
       </w:r>
-      <w:proofErr w:type="spellStart"/>
       <w:r>
         <w:rPr>
           <w:b/>
@@ -11775,14 +10945,12 @@
         </w:rPr>
         <w:t>autosave</w:t>
       </w:r>
-      <w:proofErr w:type="spellEnd"/>
       <w:r>
         <w:t xml:space="preserve"> </w:t>
       </w:r>
       <w:r>
         <w:t>(est-ce que l’</w:t>
       </w:r>
-      <w:proofErr w:type="spellStart"/>
       <w:r>
         <w:rPr>
           <w:b/>
@@ -11790,7 +10958,6 @@
         </w:rPr>
         <w:t>autosave</w:t>
       </w:r>
-      <w:proofErr w:type="spellEnd"/>
       <w:r>
         <w:t xml:space="preserve"> est activé ? à quelle fréquence ?).</w:t>
       </w:r>
@@ -11809,7 +10976,6 @@
       <w:r>
         <w:t>Cette ‘</w:t>
       </w:r>
-      <w:proofErr w:type="spellStart"/>
       <w:r>
         <w:rPr>
           <w:b/>
@@ -11817,25 +10983,15 @@
         </w:rPr>
         <w:t>DialogBox</w:t>
       </w:r>
-      <w:proofErr w:type="spellEnd"/>
       <w:r>
         <w:t>’ devra être accessible depuis le menu (</w:t>
       </w:r>
-      <w:proofErr w:type="spellStart"/>
       <w:r>
         <w:rPr>
           <w:b/>
           <w:i/>
         </w:rPr>
-        <w:t>edit</w:t>
-      </w:r>
-      <w:proofErr w:type="spellEnd"/>
-      <w:r>
-        <w:rPr>
-          <w:b/>
-          <w:i/>
-        </w:rPr>
-        <w:t>-&gt;settings</w:t>
+        <w:t>edit-&gt;settings</w:t>
       </w:r>
       <w:r>
         <w:t>)</w:t>
@@ -12049,7 +11205,6 @@
       <w:r>
         <w:t xml:space="preserve"> et ‘</w:t>
       </w:r>
-      <w:proofErr w:type="spellStart"/>
       <w:r>
         <w:rPr>
           <w:b/>
@@ -12057,7 +11212,6 @@
         </w:rPr>
         <w:t>private</w:t>
       </w:r>
-      <w:proofErr w:type="spellEnd"/>
       <w:r>
         <w:t>’</w:t>
       </w:r>
@@ -12099,7 +11253,6 @@
       <w:r>
         <w:t xml:space="preserve">Créer une </w:t>
       </w:r>
-      <w:proofErr w:type="spellStart"/>
       <w:r>
         <w:rPr>
           <w:i/>
@@ -12110,14 +11263,7 @@
         <w:rPr>
           <w:i/>
         </w:rPr>
-        <w:t>houtbox</w:t>
-      </w:r>
-      <w:proofErr w:type="spellEnd"/>
-      <w:r>
-        <w:rPr>
-          <w:i/>
-        </w:rPr>
-        <w:t xml:space="preserve"> </w:t>
+        <w:t xml:space="preserve">houtbox </w:t>
       </w:r>
       <w:r>
         <w:t xml:space="preserve">avec une </w:t>
@@ -12147,21 +11293,12 @@
       <w:r>
         <w:t xml:space="preserve">Cette </w:t>
       </w:r>
-      <w:proofErr w:type="spellStart"/>
       <w:r>
         <w:rPr>
           <w:b/>
           <w:i/>
         </w:rPr>
-        <w:t>shoutbox</w:t>
-      </w:r>
-      <w:proofErr w:type="spellEnd"/>
-      <w:r>
-        <w:rPr>
-          <w:b/>
-          <w:i/>
-        </w:rPr>
-        <w:t xml:space="preserve"> </w:t>
+        <w:t xml:space="preserve">shoutbox </w:t>
       </w:r>
       <w:r>
         <w:t xml:space="preserve"> devra se connecter au server pour afficher les </w:t>
@@ -12205,8 +11342,6 @@
           <w:lang w:val="en-US"/>
         </w:rPr>
       </w:pPr>
-      <w:proofErr w:type="spellStart"/>
-      <w:proofErr w:type="gramStart"/>
       <w:r>
         <w:rPr>
           <w:b/>
@@ -12215,19 +11350,11 @@
         </w:rPr>
         <w:t>Shoutbox</w:t>
       </w:r>
-      <w:proofErr w:type="spellEnd"/>
       <w:r>
         <w:rPr>
           <w:lang w:val="en-US"/>
         </w:rPr>
-        <w:t> :</w:t>
-      </w:r>
-      <w:proofErr w:type="gramEnd"/>
-      <w:r>
-        <w:rPr>
-          <w:lang w:val="en-US"/>
-        </w:rPr>
-        <w:t xml:space="preserve"> </w:t>
+        <w:t xml:space="preserve"> : </w:t>
       </w:r>
       <w:hyperlink r:id="rId32" w:history="1">
         <w:r>
@@ -12350,6 +11477,7 @@
         <w:docPartUnique/>
       </w:docPartObj>
     </w:sdtPr>
+    <w:sdtEndPr/>
     <w:sdtContent>
       <w:p>
         <w:pPr>
@@ -12505,7 +11633,7 @@
                                     <w:noProof/>
                                     <w:color w:val="FFFFFF" w:themeColor="background1"/>
                                   </w:rPr>
-                                  <w:t>6</w:t>
+                                  <w:t>12</w:t>
                                 </w:r>
                                 <w:r>
                                   <w:rPr>
@@ -12560,7 +11688,7 @@
                               <w:noProof/>
                               <w:color w:val="FFFFFF" w:themeColor="background1"/>
                             </w:rPr>
-                            <w:t>6</w:t>
+                            <w:t>12</w:t>
                           </w:r>
                           <w:r>
                             <w:rPr>
@@ -27456,7 +26584,7 @@
 </file>
 
 <file path=customXml/itemProps3.xml><?xml version="1.0" encoding="utf-8"?>
-<ds:datastoreItem xmlns:ds="http://schemas.openxmlformats.org/officeDocument/2006/customXml" ds:itemID="{41C4DF2A-82CD-473E-B15A-B412AE290A80}">
+<ds:datastoreItem xmlns:ds="http://schemas.openxmlformats.org/officeDocument/2006/customXml" ds:itemID="{BB521833-BF00-4209-B07A-BBC46CA6E230}">
   <ds:schemaRefs>
     <ds:schemaRef ds:uri="http://schemas.openxmlformats.org/officeDocument/2006/bibliography"/>
   </ds:schemaRefs>

</xml_diff>